<commit_message>
modifier et ajouter des stories
</commit_message>
<xml_diff>
--- a/Canevas dossier de projet.docx
+++ b/Canevas dossier de projet.docx
@@ -1260,7 +1260,10 @@
         <w:pStyle w:val="Paragraphedeliste"/>
       </w:pPr>
       <w:r>
-        <w:t xml:space="preserve">T : Dans la fenêtre d’accueil, lors de la sélection de “jouer” avec “enter”, la stories 14 s’exécutent </w:t>
+        <w:t>T : Dans la fenêtre d’accueil, lors de la sélection de “jouer” avec “enter”</w:t>
+      </w:r>
+      <w:r>
+        <w:t>, la fenêtre de jeu s’ouvre.</w:t>
       </w:r>
     </w:p>
     <w:p/>
@@ -1286,7 +1289,16 @@
         <w:pStyle w:val="Paragraphedeliste"/>
       </w:pPr>
       <w:r>
-        <w:t xml:space="preserve">T : Dans la fenêtre de jeu, en appuyant sur le bouton “esc”, la partie se termine. </w:t>
+        <w:t xml:space="preserve">T : Dans la fenêtre de jeu, en appuyant sur le bouton “esc”, </w:t>
+      </w:r>
+      <w:r>
+        <w:t>la stories 1</w:t>
+      </w:r>
+      <w:r>
+        <w:t>1</w:t>
+      </w:r>
+      <w:r>
+        <w:t xml:space="preserve"> s’exécutent</w:t>
       </w:r>
     </w:p>
     <w:p/>
@@ -1430,7 +1442,10 @@
         </w:numPr>
       </w:pPr>
       <w:r>
-        <w:t xml:space="preserve">S : En tant qu’utilisateur, je veux attaquer avec un bouton, pour tuer les aliens ou briser mes murs. REF2 </w:t>
+        <w:t xml:space="preserve">S : En tant qu’utilisateur, </w:t>
+      </w:r>
+      <w:r>
+        <w:t>je veux pouvoir tirer des lasers.</w:t>
       </w:r>
     </w:p>
     <w:p>
@@ -1438,7 +1453,15 @@
         <w:pStyle w:val="Paragraphedeliste"/>
       </w:pPr>
       <w:r>
-        <w:t xml:space="preserve">T : Dans le jeu, lorsqu’un laser touche un alien, il meurt. </w:t>
+        <w:t>T : Dans le jeu, les lasers seront représentés par le caractère</w:t>
+      </w:r>
+      <w:proofErr w:type="gramStart"/>
+      <w:r>
+        <w:t xml:space="preserve"> «|</w:t>
+      </w:r>
+      <w:proofErr w:type="gramEnd"/>
+      <w:r>
+        <w:t> ».</w:t>
       </w:r>
     </w:p>
     <w:p>
@@ -1446,7 +1469,7 @@
         <w:pStyle w:val="Paragraphedeliste"/>
       </w:pPr>
       <w:r>
-        <w:t xml:space="preserve">T : Dans le jeu, lorsqu’un laser touche un mur, il se casse légèrement. </w:t>
+        <w:t>T : Dans le jeu, on ne peut pas tirer en rafale avec les lasers.</w:t>
       </w:r>
     </w:p>
     <w:p>
@@ -1454,7 +1477,7 @@
         <w:pStyle w:val="Paragraphedeliste"/>
       </w:pPr>
       <w:r>
-        <w:t xml:space="preserve">T : Dans le jeu, je veux appuyer sur « espace », pour tirer des lasers </w:t>
+        <w:t>T : Dans le jeu, pour tirer un laser, il ne doit pas y avoir un laser d’actif</w:t>
       </w:r>
     </w:p>
     <w:p>
@@ -1462,7 +1485,15 @@
         <w:pStyle w:val="Paragraphedeliste"/>
       </w:pPr>
       <w:r>
-        <w:t xml:space="preserve">T : Dans le jeu, lorsque je tue un alien mon score augmente de 100pts </w:t>
+        <w:t>T : Dans le jeu, les lasers se déplacent d’une case après l’autre toutes les 0,05 secondes.</w:t>
+      </w:r>
+    </w:p>
+    <w:p>
+      <w:pPr>
+        <w:pStyle w:val="Paragraphedeliste"/>
+      </w:pPr>
+      <w:r>
+        <w:t>T : Dans le jeu, les lasers disparaissent lorsqu’il touche le haut de la fenêtre.</w:t>
       </w:r>
     </w:p>
     <w:p/>
@@ -1509,9 +1540,9 @@
     </w:p>
     <w:p/>
     <w:p/>
-    <w:p>
-      <w:r>
-        <w:lastRenderedPageBreak/>
+    <w:p/>
+    <w:p>
+      <w:r>
         <w:t>Déplacement ennemi</w:t>
       </w:r>
     </w:p>
@@ -1582,7 +1613,13 @@
         <w:pStyle w:val="Paragraphedeliste"/>
       </w:pPr>
       <w:r>
-        <w:t xml:space="preserve">T : Dans le jeu, en appuyant sur « p », le jeu se met en pause. </w:t>
+        <w:t xml:space="preserve">T : Dans le jeu, en appuyant sur « p », </w:t>
+      </w:r>
+      <w:r>
+        <w:t>une fenêtre de pause apparait</w:t>
+      </w:r>
+      <w:r>
+        <w:t>, elle affiche la stories 12.</w:t>
       </w:r>
     </w:p>
     <w:p/>
@@ -1682,6 +1719,12 @@
       </w:r>
     </w:p>
     <w:p/>
+    <w:p/>
+    <w:p/>
+    <w:p/>
+    <w:p/>
+    <w:p/>
+    <w:p/>
     <w:p>
       <w:r>
         <w:t>Game Over</w:t>
@@ -1754,18 +1797,31 @@
         </w:numPr>
       </w:pPr>
       <w:r>
-        <w:t xml:space="preserve">S : En tant que joueur, je veux une musique pendant le jeu. Dans le jeu, je </w:t>
+        <w:lastRenderedPageBreak/>
+        <w:t xml:space="preserve">S : En tant que joueur, je veux une musique pendant le jeu. </w:t>
       </w:r>
     </w:p>
     <w:p>
       <w:pPr>
         <w:pStyle w:val="Paragraphedeliste"/>
       </w:pPr>
+      <w:r>
+        <w:t>T</w:t>
+      </w:r>
       <w:proofErr w:type="gramStart"/>
       <w:r>
-        <w:t>veux</w:t>
+        <w:t> :</w:t>
+      </w:r>
+      <w:r>
+        <w:t>Dans</w:t>
       </w:r>
       <w:proofErr w:type="gramEnd"/>
+      <w:r>
+        <w:t xml:space="preserve"> le jeu, </w:t>
+      </w:r>
+      <w:r>
+        <w:t>il y a</w:t>
+      </w:r>
       <w:r>
         <w:t xml:space="preserve"> une petite musique sympathique pour qu’on ne s’ennuie pas.</w:t>
       </w:r>
@@ -1794,7 +1850,7 @@
       </w:pPr>
       <w:proofErr w:type="gramStart"/>
       <w:r>
-        <w:t>vies</w:t>
+        <w:t>vie</w:t>
       </w:r>
       <w:proofErr w:type="gramEnd"/>
       <w:r>
@@ -1805,7 +1861,6 @@
     <w:p/>
     <w:p>
       <w:r>
-        <w:lastRenderedPageBreak/>
         <w:t>Se faire attaquer</w:t>
       </w:r>
     </w:p>
@@ -1860,7 +1915,22 @@
         <w:pStyle w:val="Paragraphedeliste"/>
       </w:pPr>
       <w:r>
-        <w:t xml:space="preserve">T : Lors du démarrage de l’application je veux un menu principal </w:t>
+        <w:t>T : Lors du démarrage de l’application</w:t>
+      </w:r>
+      <w:r>
+        <w:t>,</w:t>
+      </w:r>
+      <w:r>
+        <w:t xml:space="preserve"> </w:t>
+      </w:r>
+      <w:r>
+        <w:t>il y a</w:t>
+      </w:r>
+      <w:r>
+        <w:t xml:space="preserve"> un menu principal</w:t>
+      </w:r>
+      <w:r>
+        <w:t>.</w:t>
       </w:r>
     </w:p>
     <w:p>
@@ -1892,7 +1962,10 @@
         <w:pStyle w:val="Paragraphedeliste"/>
       </w:pPr>
       <w:r>
-        <w:t xml:space="preserve">T : Dans la fenêtre d’accueil, lorsque le curseur est tout en haut on ne peut plus appuyer sur la flèche « haut » </w:t>
+        <w:t xml:space="preserve">T : Dans la fenêtre d’accueil, lorsque le curseur est tout en </w:t>
+      </w:r>
+      <w:r>
+        <w:t>haut, et que nous appuyons sur la flèche du haut, il ne se passe rien.</w:t>
       </w:r>
     </w:p>
     <w:p>
@@ -1900,7 +1973,25 @@
         <w:pStyle w:val="Paragraphedeliste"/>
       </w:pPr>
       <w:r>
-        <w:t xml:space="preserve">T : Dans la fenêtre d’accueil, lorsque le curseur est tout en bas on ne peut plus appuyer sur la flèche « bas » </w:t>
+        <w:t xml:space="preserve">T : </w:t>
+      </w:r>
+      <w:r>
+        <w:t xml:space="preserve">Dans la fenêtre d’accueil, lorsque le curseur est tout en </w:t>
+      </w:r>
+      <w:r>
+        <w:t>bas</w:t>
+      </w:r>
+      <w:r>
+        <w:t xml:space="preserve">, et que nous appuyons sur la flèche du </w:t>
+      </w:r>
+      <w:r>
+        <w:t>bas</w:t>
+      </w:r>
+      <w:r>
+        <w:t>, il ne se passe rien</w:t>
+      </w:r>
+      <w:r>
+        <w:t>.</w:t>
       </w:r>
     </w:p>
     <w:p>
@@ -1970,27 +2061,174 @@
     <w:p/>
     <w:p/>
     <w:p/>
-    <w:p/>
-    <w:p/>
-    <w:p/>
-    <w:p/>
-    <w:p/>
-    <w:p/>
-    <w:p/>
-    <w:p/>
-    <w:p/>
-    <w:p/>
-    <w:p/>
-    <w:p/>
-    <w:p/>
-    <w:p/>
-    <w:p/>
-    <w:p/>
-    <w:p/>
-    <w:p/>
-    <w:p>
-      <w:r>
-        <w:lastRenderedPageBreak/>
+    <w:p>
+      <w:r>
+        <w:t>Tuer un alien</w:t>
+      </w:r>
+    </w:p>
+    <w:p>
+      <w:pPr>
+        <w:pStyle w:val="Paragraphedeliste"/>
+        <w:numPr>
+          <w:ilvl w:val="0"/>
+          <w:numId w:val="26"/>
+        </w:numPr>
+      </w:pPr>
+      <w:r>
+        <w:t>S : En tant que joueur, je veux que les aliens meurent lorsqu’ils sont touchés par un de mes lasers.</w:t>
+      </w:r>
+    </w:p>
+    <w:p>
+      <w:pPr>
+        <w:ind w:left="708"/>
+      </w:pPr>
+      <w:r>
+        <w:t>T :</w:t>
+      </w:r>
+      <w:r>
+        <w:t xml:space="preserve"> Dans le jeu, lorsqu’un laser touche un alien, l’alien et le laser disparaissent.</w:t>
+      </w:r>
+    </w:p>
+    <w:p>
+      <w:pPr>
+        <w:ind w:left="708"/>
+      </w:pPr>
+      <w:r>
+        <w:t>T : Dans le jeu, lorsqu’un alien disparait, je gagne 100 points.</w:t>
+      </w:r>
+    </w:p>
+    <w:p>
+      <w:pPr>
+        <w:ind w:left="708"/>
+      </w:pPr>
+    </w:p>
+    <w:p>
+      <w:pPr>
+        <w:ind w:left="708"/>
+      </w:pPr>
+    </w:p>
+    <w:p>
+      <w:pPr>
+        <w:ind w:left="708"/>
+      </w:pPr>
+    </w:p>
+    <w:p>
+      <w:pPr>
+        <w:ind w:left="708"/>
+      </w:pPr>
+    </w:p>
+    <w:p>
+      <w:r>
+        <w:t>Mur</w:t>
+      </w:r>
+    </w:p>
+    <w:p>
+      <w:pPr>
+        <w:pStyle w:val="Paragraphedeliste"/>
+        <w:numPr>
+          <w:ilvl w:val="0"/>
+          <w:numId w:val="26"/>
+        </w:numPr>
+      </w:pPr>
+      <w:r>
+        <w:t>S : en tant que joueur je veux un mur pour me protéger.</w:t>
+      </w:r>
+    </w:p>
+    <w:p>
+      <w:pPr>
+        <w:pStyle w:val="Paragraphedeliste"/>
+      </w:pPr>
+      <w:r>
+        <w:t>T : Dans le jeu, il y a trois murs.</w:t>
+      </w:r>
+    </w:p>
+    <w:p>
+      <w:pPr>
+        <w:pStyle w:val="Paragraphedeliste"/>
+      </w:pPr>
+      <w:r>
+        <w:t>T : Dans le jeu chaque mur à trois vies.</w:t>
+      </w:r>
+    </w:p>
+    <w:p>
+      <w:pPr>
+        <w:pStyle w:val="Paragraphedeliste"/>
+      </w:pPr>
+      <w:r>
+        <w:t>T : Dans le jeu, lorsque le mur n’a plus de vies il disparait.</w:t>
+      </w:r>
+    </w:p>
+    <w:p>
+      <w:pPr>
+        <w:pStyle w:val="Paragraphedeliste"/>
+      </w:pPr>
+    </w:p>
+    <w:p>
+      <w:r>
+        <w:t>Affaiblir</w:t>
+      </w:r>
+      <w:r>
+        <w:t xml:space="preserve"> un mur</w:t>
+      </w:r>
+    </w:p>
+    <w:p>
+      <w:pPr>
+        <w:pStyle w:val="Paragraphedeliste"/>
+        <w:numPr>
+          <w:ilvl w:val="0"/>
+          <w:numId w:val="26"/>
+        </w:numPr>
+      </w:pPr>
+      <w:r>
+        <w:t>S : En tant que développeur, je veux que lorsqu’un missile touche un de nos murs alors il perd un point de vie</w:t>
+      </w:r>
+    </w:p>
+    <w:p>
+      <w:pPr>
+        <w:pStyle w:val="Paragraphedeliste"/>
+      </w:pPr>
+      <w:r>
+        <w:t>T : Dans le jeu, lorsque mon missile touche un mur, celui-ci perd un point de vie</w:t>
+      </w:r>
+    </w:p>
+    <w:p/>
+    <w:p/>
+    <w:p/>
+    <w:p/>
+    <w:p/>
+    <w:p/>
+    <w:p/>
+    <w:p/>
+    <w:p/>
+    <w:p/>
+    <w:p/>
+    <w:p/>
+    <w:p/>
+    <w:p/>
+    <w:p/>
+    <w:p/>
+    <w:p/>
+    <w:p/>
+    <w:p/>
+    <w:p/>
+    <w:p/>
+    <w:p/>
+    <w:p/>
+    <w:p/>
+    <w:p/>
+    <w:p/>
+    <w:p/>
+    <w:p/>
+    <w:p/>
+    <w:p/>
+    <w:p/>
+    <w:p/>
+    <w:p/>
+    <w:p/>
+    <w:p/>
+    <w:p/>
+    <w:p>
+      <w:r>
         <w:t>Références :</w:t>
       </w:r>
     </w:p>
@@ -2221,7 +2459,6 @@
           </w:tcPr>
           <w:p>
             <w:r>
-              <w:lastRenderedPageBreak/>
               <w:t>4</w:t>
             </w:r>
           </w:p>
@@ -2246,6 +2483,7 @@
           </w:tcPr>
           <w:p>
             <w:r>
+              <w:lastRenderedPageBreak/>
               <w:t>5</w:t>
             </w:r>
           </w:p>
@@ -2583,6 +2821,78 @@
           <w:p>
             <w:r>
               <w:t>19</w:t>
+            </w:r>
+          </w:p>
+        </w:tc>
+        <w:tc>
+          <w:tcPr>
+            <w:tcW w:w="3020" w:type="dxa"/>
+          </w:tcPr>
+          <w:p/>
+        </w:tc>
+        <w:tc>
+          <w:tcPr>
+            <w:tcW w:w="3020" w:type="dxa"/>
+          </w:tcPr>
+          <w:p/>
+        </w:tc>
+      </w:tr>
+      <w:tr>
+        <w:tc>
+          <w:tcPr>
+            <w:tcW w:w="3020" w:type="dxa"/>
+          </w:tcPr>
+          <w:p>
+            <w:r>
+              <w:t>20</w:t>
+            </w:r>
+          </w:p>
+        </w:tc>
+        <w:tc>
+          <w:tcPr>
+            <w:tcW w:w="3020" w:type="dxa"/>
+          </w:tcPr>
+          <w:p/>
+        </w:tc>
+        <w:tc>
+          <w:tcPr>
+            <w:tcW w:w="3020" w:type="dxa"/>
+          </w:tcPr>
+          <w:p/>
+        </w:tc>
+      </w:tr>
+      <w:tr>
+        <w:tc>
+          <w:tcPr>
+            <w:tcW w:w="3020" w:type="dxa"/>
+          </w:tcPr>
+          <w:p>
+            <w:r>
+              <w:t>21</w:t>
+            </w:r>
+          </w:p>
+        </w:tc>
+        <w:tc>
+          <w:tcPr>
+            <w:tcW w:w="3020" w:type="dxa"/>
+          </w:tcPr>
+          <w:p/>
+        </w:tc>
+        <w:tc>
+          <w:tcPr>
+            <w:tcW w:w="3020" w:type="dxa"/>
+          </w:tcPr>
+          <w:p/>
+        </w:tc>
+      </w:tr>
+      <w:tr>
+        <w:tc>
+          <w:tcPr>
+            <w:tcW w:w="3020" w:type="dxa"/>
+          </w:tcPr>
+          <w:p>
+            <w:r>
+              <w:t>22</w:t>
             </w:r>
           </w:p>
         </w:tc>
@@ -2652,7 +2962,7 @@
           </w:tcPr>
           <w:p>
             <w:r>
-              <w:t>18, 1, 3, 4, 5, 6, 7, 10, 15</w:t>
+              <w:t>18, 1, 3, 4, 5, 6, 7, 15</w:t>
             </w:r>
           </w:p>
         </w:tc>
@@ -2684,6 +2994,9 @@
           </w:tcPr>
           <w:p>
             <w:r>
+              <w:t xml:space="preserve">10, 20, </w:t>
+            </w:r>
+            <w:r>
               <w:t>17, 14, 8, 9</w:t>
             </w:r>
           </w:p>
@@ -2718,6 +3031,9 @@
             <w:r>
               <w:t>11, 12, 19, 16, 2</w:t>
             </w:r>
+            <w:r>
+              <w:t>, 21, 22</w:t>
+            </w:r>
           </w:p>
         </w:tc>
       </w:tr>
@@ -2742,6 +3058,9 @@
     </w:p>
     <w:p>
       <w:r>
+        <w:rPr>
+          <w:noProof/>
+        </w:rPr>
         <w:drawing>
           <wp:inline distT="0" distB="0" distL="0" distR="0" wp14:anchorId="57305EC3" wp14:editId="631B09FB">
             <wp:extent cx="5759450" cy="2993390"/>
@@ -2787,7 +3106,9 @@
     </w:p>
     <w:p>
       <w:r>
-        <w:lastRenderedPageBreak/>
+        <w:rPr>
+          <w:noProof/>
+        </w:rPr>
         <w:drawing>
           <wp:inline distT="0" distB="0" distL="0" distR="0" wp14:anchorId="3DD425A0" wp14:editId="1C863014">
             <wp:extent cx="5759450" cy="3415665"/>
@@ -2837,6 +3158,9 @@
     </w:p>
     <w:p>
       <w:r>
+        <w:rPr>
+          <w:noProof/>
+        </w:rPr>
         <w:drawing>
           <wp:inline distT="0" distB="0" distL="0" distR="0" wp14:anchorId="6F277A88" wp14:editId="589493C3">
             <wp:extent cx="3772426" cy="3724795"/>
@@ -2878,7 +3202,6 @@
     <w:p/>
     <w:p>
       <w:r>
-        <w:lastRenderedPageBreak/>
         <w:t>Tests unitaires :</w:t>
       </w:r>
     </w:p>
@@ -2905,10 +3228,7 @@
       </w:r>
       <w:proofErr w:type="spellEnd"/>
       <w:r>
-        <w:t xml:space="preserve"> augmente bien de un pour permettre un déplacement vers la droite</w:t>
-      </w:r>
-      <w:r>
-        <w:t>.</w:t>
+        <w:t xml:space="preserve"> augmente bien de un pour permettre un déplacement vers la droite.</w:t>
       </w:r>
     </w:p>
     <w:p>
@@ -2988,7 +3308,15 @@
       </w:r>
       <w:proofErr w:type="gramEnd"/>
       <w:r>
-        <w:t xml:space="preserve">) : vérifie que tout les paramètres du constructeur sont justes. </w:t>
+        <w:t xml:space="preserve">) : vérifie que </w:t>
+      </w:r>
+      <w:proofErr w:type="spellStart"/>
+      <w:r>
+        <w:t>tout</w:t>
+      </w:r>
+      <w:proofErr w:type="spellEnd"/>
+      <w:r>
+        <w:t xml:space="preserve"> les paramètres du constructeur sont justes. </w:t>
       </w:r>
     </w:p>
     <w:p/>
@@ -3218,6 +3546,9 @@
         <w:ind w:left="432"/>
       </w:pPr>
       <w:r>
+        <w:rPr>
+          <w:noProof/>
+        </w:rPr>
         <w:drawing>
           <wp:inline distT="0" distB="0" distL="0" distR="0" wp14:anchorId="605C1B3B" wp14:editId="488D9973">
             <wp:extent cx="2791215" cy="800212"/>
@@ -3423,6 +3754,7 @@
           <w:rFonts w:cs="Arial"/>
           <w:i/>
         </w:rPr>
+        <w:lastRenderedPageBreak/>
         <w:t xml:space="preserve">Lister </w:t>
       </w:r>
       <w:r>
@@ -3444,7 +3776,6 @@
       <w:bookmarkStart w:id="15" w:name="_Toc71703263"/>
       <w:bookmarkStart w:id="16" w:name="_Toc114999703"/>
       <w:r>
-        <w:lastRenderedPageBreak/>
         <w:t>C</w:t>
       </w:r>
       <w:bookmarkEnd w:id="14"/>
@@ -6975,6 +7306,26 @@
 </file>
 
 <file path=customXml/item1.xml><?xml version="1.0" encoding="utf-8"?>
+<p:properties xmlns:p="http://schemas.microsoft.com/office/2006/metadata/properties" xmlns:xsi="http://www.w3.org/2001/XMLSchema-instance" xmlns:pc="http://schemas.microsoft.com/office/infopath/2007/PartnerControls">
+  <documentManagement>
+    <lcf76f155ced4ddcb4097134ff3c332f xmlns="98d92101-24da-4498-9971-a24673344bd8">
+      <Terms xmlns="http://schemas.microsoft.com/office/infopath/2007/PartnerControls"/>
+    </lcf76f155ced4ddcb4097134ff3c332f>
+    <TaxCatchAll xmlns="dfa80de1-e9bb-4cf2-893d-d06220b3971a" xsi:nil="true"/>
+  </documentManagement>
+</p:properties>
+</file>
+
+<file path=customXml/item2.xml><?xml version="1.0" encoding="utf-8"?>
+<?mso-contentType ?>
+<FormTemplates xmlns="http://schemas.microsoft.com/sharepoint/v3/contenttype/forms">
+  <Display>DocumentLibraryForm</Display>
+  <Edit>DocumentLibraryForm</Edit>
+  <New>DocumentLibraryForm</New>
+</FormTemplates>
+</file>
+
+<file path=customXml/item3.xml><?xml version="1.0" encoding="utf-8"?>
 <ct:contentTypeSchema xmlns:ct="http://schemas.microsoft.com/office/2006/metadata/contentType" xmlns:ma="http://schemas.microsoft.com/office/2006/metadata/properties/metaAttributes" ct:_="" ma:_="" ma:contentTypeName="Document" ma:contentTypeID="0x010100E529CC47EA4E614CBF50FAFAB9B8F32B" ma:contentTypeVersion="9" ma:contentTypeDescription="Crée un document." ma:contentTypeScope="" ma:versionID="026f4ebce0e5277e37b90ae8b1b1c0d3">
   <xsd:schema xmlns:xsd="http://www.w3.org/2001/XMLSchema" xmlns:xs="http://www.w3.org/2001/XMLSchema" xmlns:p="http://schemas.microsoft.com/office/2006/metadata/properties" xmlns:ns2="dfa80de1-e9bb-4cf2-893d-d06220b3971a" xmlns:ns3="98d92101-24da-4498-9971-a24673344bd8" targetNamespace="http://schemas.microsoft.com/office/2006/metadata/properties" ma:root="true" ma:fieldsID="b9cb9f8533022950c644fef603f80954" ns2:_="" ns3:_="">
     <xsd:import namespace="dfa80de1-e9bb-4cf2-893d-d06220b3971a"/>
@@ -7171,27 +7522,26 @@
 </ct:contentTypeSchema>
 </file>
 
-<file path=customXml/item2.xml><?xml version="1.0" encoding="utf-8"?>
-<?mso-contentType ?>
-<FormTemplates xmlns="http://schemas.microsoft.com/sharepoint/v3/contenttype/forms">
-  <Display>DocumentLibraryForm</Display>
-  <Edit>DocumentLibraryForm</Edit>
-  <New>DocumentLibraryForm</New>
-</FormTemplates>
+<file path=customXml/itemProps1.xml><?xml version="1.0" encoding="utf-8"?>
+<ds:datastoreItem xmlns:ds="http://schemas.openxmlformats.org/officeDocument/2006/customXml" ds:itemID="{E5198F5E-0DBC-492C-83B4-AB13AD117DD5}">
+  <ds:schemaRefs>
+    <ds:schemaRef ds:uri="http://schemas.microsoft.com/office/2006/metadata/properties"/>
+    <ds:schemaRef ds:uri="http://schemas.microsoft.com/office/infopath/2007/PartnerControls"/>
+    <ds:schemaRef ds:uri="98d92101-24da-4498-9971-a24673344bd8"/>
+    <ds:schemaRef ds:uri="dfa80de1-e9bb-4cf2-893d-d06220b3971a"/>
+  </ds:schemaRefs>
+</ds:datastoreItem>
 </file>
 
-<file path=customXml/item3.xml><?xml version="1.0" encoding="utf-8"?>
-<p:properties xmlns:p="http://schemas.microsoft.com/office/2006/metadata/properties" xmlns:xsi="http://www.w3.org/2001/XMLSchema-instance" xmlns:pc="http://schemas.microsoft.com/office/infopath/2007/PartnerControls">
-  <documentManagement>
-    <lcf76f155ced4ddcb4097134ff3c332f xmlns="98d92101-24da-4498-9971-a24673344bd8">
-      <Terms xmlns="http://schemas.microsoft.com/office/infopath/2007/PartnerControls"/>
-    </lcf76f155ced4ddcb4097134ff3c332f>
-    <TaxCatchAll xmlns="dfa80de1-e9bb-4cf2-893d-d06220b3971a" xsi:nil="true"/>
-  </documentManagement>
-</p:properties>
+<file path=customXml/itemProps2.xml><?xml version="1.0" encoding="utf-8"?>
+<ds:datastoreItem xmlns:ds="http://schemas.openxmlformats.org/officeDocument/2006/customXml" ds:itemID="{D3135AC7-3C5E-4CF3-94BE-2823690A5E55}">
+  <ds:schemaRefs>
+    <ds:schemaRef ds:uri="http://schemas.microsoft.com/sharepoint/v3/contenttype/forms"/>
+  </ds:schemaRefs>
+</ds:datastoreItem>
 </file>
 
-<file path=customXml/itemProps1.xml><?xml version="1.0" encoding="utf-8"?>
+<file path=customXml/itemProps3.xml><?xml version="1.0" encoding="utf-8"?>
 <ds:datastoreItem xmlns:ds="http://schemas.openxmlformats.org/officeDocument/2006/customXml" ds:itemID="{82999A71-E59D-4EFC-B6B9-07379AF3DBEC}">
   <ds:schemaRefs>
     <ds:schemaRef ds:uri="http://schemas.microsoft.com/office/2006/metadata/contentType"/>
@@ -7208,23 +7558,4 @@
     <ds:schemaRef ds:uri="http://schemas.microsoft.com/internal/obd"/>
   </ds:schemaRefs>
 </ds:datastoreItem>
-</file>
-
-<file path=customXml/itemProps2.xml><?xml version="1.0" encoding="utf-8"?>
-<ds:datastoreItem xmlns:ds="http://schemas.openxmlformats.org/officeDocument/2006/customXml" ds:itemID="{D3135AC7-3C5E-4CF3-94BE-2823690A5E55}">
-  <ds:schemaRefs>
-    <ds:schemaRef ds:uri="http://schemas.microsoft.com/sharepoint/v3/contenttype/forms"/>
-  </ds:schemaRefs>
-</ds:datastoreItem>
-</file>
-
-<file path=customXml/itemProps3.xml><?xml version="1.0" encoding="utf-8"?>
-<ds:datastoreItem xmlns:ds="http://schemas.openxmlformats.org/officeDocument/2006/customXml" ds:itemID="{E5198F5E-0DBC-492C-83B4-AB13AD117DD5}">
-  <ds:schemaRefs>
-    <ds:schemaRef ds:uri="http://schemas.microsoft.com/office/2006/metadata/properties"/>
-    <ds:schemaRef ds:uri="http://schemas.microsoft.com/office/infopath/2007/PartnerControls"/>
-    <ds:schemaRef ds:uri="98d92101-24da-4498-9971-a24673344bd8"/>
-    <ds:schemaRef ds:uri="dfa80de1-e9bb-4cf2-893d-d06220b3971a"/>
-  </ds:schemaRefs>
-</ds:datastoreItem>
 </file>
</xml_diff>

<commit_message>
changer la page de garde
</commit_message>
<xml_diff>
--- a/Canevas dossier de projet.docx
+++ b/Canevas dossier de projet.docx
@@ -30,7 +30,58 @@
     <w:p>
       <w:pPr>
         <w:pStyle w:val="TM1"/>
-      </w:pPr>
+        <w:jc w:val="center"/>
+      </w:pPr>
+      <w:r>
+        <w:drawing>
+          <wp:inline distT="0" distB="0" distL="0" distR="0" wp14:anchorId="31027340" wp14:editId="2466D5BF">
+            <wp:extent cx="3029585" cy="1510665"/>
+            <wp:effectExtent l="0" t="0" r="0" b="0"/>
+            <wp:docPr id="8" name="Image 8"/>
+            <wp:cNvGraphicFramePr>
+              <a:graphicFrameLocks xmlns:a="http://schemas.openxmlformats.org/drawingml/2006/main" noChangeAspect="1"/>
+            </wp:cNvGraphicFramePr>
+            <a:graphic xmlns:a="http://schemas.openxmlformats.org/drawingml/2006/main">
+              <a:graphicData uri="http://schemas.openxmlformats.org/drawingml/2006/picture">
+                <pic:pic xmlns:pic="http://schemas.openxmlformats.org/drawingml/2006/picture">
+                  <pic:nvPicPr>
+                    <pic:cNvPr id="0" name="Picture 2"/>
+                    <pic:cNvPicPr>
+                      <a:picLocks noChangeAspect="1" noChangeArrowheads="1"/>
+                    </pic:cNvPicPr>
+                  </pic:nvPicPr>
+                  <pic:blipFill>
+                    <a:blip r:embed="rId10">
+                      <a:extLst>
+                        <a:ext uri="{28A0092B-C50C-407E-A947-70E740481C1C}">
+                          <a14:useLocalDpi xmlns:a14="http://schemas.microsoft.com/office/drawing/2010/main" val="0"/>
+                        </a:ext>
+                      </a:extLst>
+                    </a:blip>
+                    <a:srcRect/>
+                    <a:stretch>
+                      <a:fillRect/>
+                    </a:stretch>
+                  </pic:blipFill>
+                  <pic:spPr bwMode="auto">
+                    <a:xfrm>
+                      <a:off x="0" y="0"/>
+                      <a:ext cx="3029585" cy="1510665"/>
+                    </a:xfrm>
+                    <a:prstGeom prst="rect">
+                      <a:avLst/>
+                    </a:prstGeom>
+                    <a:noFill/>
+                    <a:ln>
+                      <a:noFill/>
+                    </a:ln>
+                  </pic:spPr>
+                </pic:pic>
+              </a:graphicData>
+            </a:graphic>
+          </wp:inline>
+        </w:drawing>
+      </w:r>
     </w:p>
     <w:p>
       <w:pPr>
@@ -71,31 +122,35 @@
             <w:pPr>
               <w:jc w:val="center"/>
               <w:rPr>
-                <w:rFonts w:ascii="Impact" w:hAnsi="Impact"/>
-                <w:sz w:val="96"/>
+                <w:rStyle w:val="Accentuationintense"/>
+                <w:sz w:val="60"/>
+                <w:szCs w:val="60"/>
               </w:rPr>
             </w:pPr>
             <w:proofErr w:type="spellStart"/>
             <w:r>
               <w:rPr>
-                <w:rFonts w:ascii="Impact" w:hAnsi="Impact"/>
-                <w:sz w:val="96"/>
+                <w:rStyle w:val="Accentuationintense"/>
+                <w:sz w:val="60"/>
+                <w:szCs w:val="60"/>
               </w:rPr>
               <w:t>Spicy</w:t>
             </w:r>
             <w:proofErr w:type="spellEnd"/>
             <w:r>
               <w:rPr>
-                <w:rFonts w:ascii="Impact" w:hAnsi="Impact"/>
-                <w:sz w:val="96"/>
+                <w:rStyle w:val="Accentuationintense"/>
+                <w:sz w:val="60"/>
+                <w:szCs w:val="60"/>
               </w:rPr>
               <w:t xml:space="preserve"> </w:t>
             </w:r>
             <w:proofErr w:type="spellStart"/>
             <w:r>
               <w:rPr>
-                <w:rFonts w:ascii="Impact" w:hAnsi="Impact"/>
-                <w:sz w:val="96"/>
+                <w:rStyle w:val="Accentuationintense"/>
+                <w:sz w:val="60"/>
+                <w:szCs w:val="60"/>
               </w:rPr>
               <w:t>Nvader</w:t>
             </w:r>
@@ -120,7 +175,66 @@
     </w:p>
     <w:p/>
     <w:p/>
-    <w:p/>
+    <w:p>
+      <w:pPr>
+        <w:jc w:val="center"/>
+      </w:pPr>
+      <w:r>
+        <w:rPr>
+          <w:rFonts w:ascii="Impact" w:hAnsi="Impact"/>
+          <w:noProof/>
+          <w:sz w:val="96"/>
+        </w:rPr>
+        <w:drawing>
+          <wp:inline distT="0" distB="0" distL="0" distR="0" wp14:anchorId="7B520269" wp14:editId="14335F92">
+            <wp:extent cx="3029585" cy="1510665"/>
+            <wp:effectExtent l="0" t="0" r="0" b="0"/>
+            <wp:docPr id="3" name="Image 3"/>
+            <wp:cNvGraphicFramePr>
+              <a:graphicFrameLocks xmlns:a="http://schemas.openxmlformats.org/drawingml/2006/main" noChangeAspect="1"/>
+            </wp:cNvGraphicFramePr>
+            <a:graphic xmlns:a="http://schemas.openxmlformats.org/drawingml/2006/main">
+              <a:graphicData uri="http://schemas.openxmlformats.org/drawingml/2006/picture">
+                <pic:pic xmlns:pic="http://schemas.openxmlformats.org/drawingml/2006/picture">
+                  <pic:nvPicPr>
+                    <pic:cNvPr id="0" name="Picture 1"/>
+                    <pic:cNvPicPr>
+                      <a:picLocks noChangeAspect="1" noChangeArrowheads="1"/>
+                    </pic:cNvPicPr>
+                  </pic:nvPicPr>
+                  <pic:blipFill>
+                    <a:blip r:embed="rId10">
+                      <a:extLst>
+                        <a:ext uri="{28A0092B-C50C-407E-A947-70E740481C1C}">
+                          <a14:useLocalDpi xmlns:a14="http://schemas.microsoft.com/office/drawing/2010/main" val="0"/>
+                        </a:ext>
+                      </a:extLst>
+                    </a:blip>
+                    <a:srcRect/>
+                    <a:stretch>
+                      <a:fillRect/>
+                    </a:stretch>
+                  </pic:blipFill>
+                  <pic:spPr bwMode="auto">
+                    <a:xfrm>
+                      <a:off x="0" y="0"/>
+                      <a:ext cx="3029585" cy="1510665"/>
+                    </a:xfrm>
+                    <a:prstGeom prst="rect">
+                      <a:avLst/>
+                    </a:prstGeom>
+                    <a:noFill/>
+                    <a:ln>
+                      <a:noFill/>
+                    </a:ln>
+                  </pic:spPr>
+                </pic:pic>
+              </a:graphicData>
+            </a:graphic>
+          </wp:inline>
+        </w:drawing>
+      </w:r>
+    </w:p>
     <w:p/>
     <w:p/>
     <w:p/>
@@ -229,7 +343,7 @@
           <w:rPr>
             <w:webHidden/>
           </w:rPr>
-          <w:t>3</w:t>
+          <w:t>4</w:t>
         </w:r>
         <w:r>
           <w:rPr>
@@ -304,7 +418,7 @@
           <w:rPr>
             <w:webHidden/>
           </w:rPr>
-          <w:t>3</w:t>
+          <w:t>4</w:t>
         </w:r>
         <w:r>
           <w:rPr>
@@ -379,7 +493,7 @@
           <w:rPr>
             <w:webHidden/>
           </w:rPr>
-          <w:t>3</w:t>
+          <w:t>4</w:t>
         </w:r>
         <w:r>
           <w:rPr>
@@ -454,7 +568,7 @@
           <w:rPr>
             <w:webHidden/>
           </w:rPr>
-          <w:t>9</w:t>
+          <w:t>10</w:t>
         </w:r>
         <w:r>
           <w:rPr>
@@ -529,7 +643,7 @@
           <w:rPr>
             <w:webHidden/>
           </w:rPr>
-          <w:t>9</w:t>
+          <w:t>10</w:t>
         </w:r>
         <w:r>
           <w:rPr>
@@ -604,7 +718,7 @@
           <w:rPr>
             <w:webHidden/>
           </w:rPr>
-          <w:t>11</w:t>
+          <w:t>12</w:t>
         </w:r>
         <w:r>
           <w:rPr>
@@ -679,7 +793,7 @@
           <w:rPr>
             <w:webHidden/>
           </w:rPr>
-          <w:t>12</w:t>
+          <w:t>13</w:t>
         </w:r>
         <w:r>
           <w:rPr>
@@ -754,7 +868,7 @@
           <w:rPr>
             <w:webHidden/>
           </w:rPr>
-          <w:t>12</w:t>
+          <w:t>13</w:t>
         </w:r>
         <w:r>
           <w:rPr>
@@ -829,7 +943,7 @@
           <w:rPr>
             <w:webHidden/>
           </w:rPr>
-          <w:t>12</w:t>
+          <w:t>13</w:t>
         </w:r>
         <w:r>
           <w:rPr>
@@ -904,7 +1018,7 @@
           <w:rPr>
             <w:webHidden/>
           </w:rPr>
-          <w:t>12</w:t>
+          <w:t>13</w:t>
         </w:r>
         <w:r>
           <w:rPr>
@@ -1311,19 +1425,7 @@
         <w:pStyle w:val="Paragraphedeliste"/>
       </w:pPr>
       <w:r>
-        <w:t>T : Dans la fenêtre de pause, lors d</w:t>
-      </w:r>
-      <w:r>
-        <w:t>e l’appui</w:t>
-      </w:r>
-      <w:r>
-        <w:t xml:space="preserve"> </w:t>
-      </w:r>
-      <w:r>
-        <w:t>du</w:t>
-      </w:r>
-      <w:r>
-        <w:t xml:space="preserve"> bouton « enter » l’action sélectionné sera exécuté </w:t>
+        <w:t xml:space="preserve">T : Dans la fenêtre de pause, lors de l’appui du bouton « enter » l’action sélectionné sera exécuté </w:t>
       </w:r>
     </w:p>
     <w:p>
@@ -1926,22 +2028,7 @@
         <w:t xml:space="preserve">T : </w:t>
       </w:r>
       <w:r>
-        <w:t xml:space="preserve">Dans la fenêtre d’accueil, lorsque le curseur est tout en </w:t>
-      </w:r>
-      <w:r>
-        <w:t>bas</w:t>
-      </w:r>
-      <w:r>
-        <w:t xml:space="preserve">, et que nous appuyons sur la flèche du </w:t>
-      </w:r>
-      <w:r>
-        <w:t>bas</w:t>
-      </w:r>
-      <w:r>
-        <w:t>, il ne se passe rien</w:t>
-      </w:r>
-      <w:r>
-        <w:t>.</w:t>
+        <w:t>Dans la fenêtre d’accueil, lorsque le curseur est tout en bas, et que nous appuyons sur la flèche du bas, il ne se passe rien.</w:t>
       </w:r>
     </w:p>
     <w:p>
@@ -2224,7 +2311,7 @@
                     <pic:cNvPicPr/>
                   </pic:nvPicPr>
                   <pic:blipFill>
-                    <a:blip r:embed="rId10"/>
+                    <a:blip r:embed="rId11"/>
                     <a:stretch>
                       <a:fillRect/>
                     </a:stretch>
@@ -2272,7 +2359,7 @@
                     <pic:cNvPicPr/>
                   </pic:nvPicPr>
                   <pic:blipFill>
-                    <a:blip r:embed="rId11"/>
+                    <a:blip r:embed="rId12"/>
                     <a:stretch>
                       <a:fillRect/>
                     </a:stretch>
@@ -2896,19 +2983,7 @@
           </w:tcPr>
           <w:p>
             <w:r>
-              <w:t xml:space="preserve">Menu, </w:t>
-            </w:r>
-            <w:r>
-              <w:t>Positionnement</w:t>
-            </w:r>
-            <w:r>
-              <w:t xml:space="preserve">, Pause et Quitter, Jouer, Tout Quitter, Ambiance, </w:t>
-            </w:r>
-            <w:r>
-              <w:t>Informations</w:t>
-            </w:r>
-            <w:r>
-              <w:t>, Game Over</w:t>
+              <w:t>Menu, Positionnement, Pause et Quitter, Jouer, Tout Quitter, Ambiance, Informations, Game Over</w:t>
             </w:r>
           </w:p>
         </w:tc>
@@ -2940,10 +3015,7 @@
           </w:tcPr>
           <w:p>
             <w:r>
-              <w:t>Déplacement ennemi</w:t>
-            </w:r>
-            <w:r>
-              <w:t>, Tuer un alien, Mur, Affaiblir un mur, Se faire attaquer</w:t>
+              <w:t>Déplacement ennemi, Tuer un alien, Mur, Affaiblir un mur, Se faire attaquer</w:t>
             </w:r>
           </w:p>
           <w:p/>
@@ -2976,36 +3048,15 @@
           </w:tcPr>
           <w:p>
             <w:r>
-              <w:t xml:space="preserve">Gameplay, Meilleurs scores, </w:t>
-            </w:r>
-            <w:r>
-              <w:t>Avancée dans la partie</w:t>
-            </w:r>
-            <w:r>
-              <w:t xml:space="preserve">, </w:t>
-            </w:r>
-            <w:r>
-              <w:t xml:space="preserve">Qui est donc ce </w:t>
+              <w:t xml:space="preserve">Gameplay, Meilleurs scores, Avancée dans la partie, Qui est donc ce </w:t>
             </w:r>
             <w:proofErr w:type="gramStart"/>
             <w:r>
-              <w:t>joueur ?</w:t>
-            </w:r>
-            <w:r>
-              <w:t>,</w:t>
+              <w:t>joueur ?,</w:t>
             </w:r>
             <w:proofErr w:type="gramEnd"/>
             <w:r>
-              <w:t xml:space="preserve"> </w:t>
-            </w:r>
-            <w:r>
-              <w:t>On Peut vraiment faire ça !!!</w:t>
-            </w:r>
-            <w:r>
-              <w:t xml:space="preserve">, </w:t>
-            </w:r>
-            <w:r>
-              <w:t>Que fait-il là ?</w:t>
+              <w:t xml:space="preserve"> On Peut vraiment faire ça !!!, Que fait-il là ?</w:t>
             </w:r>
           </w:p>
         </w:tc>
@@ -3051,7 +3102,7 @@
                     <pic:cNvPicPr/>
                   </pic:nvPicPr>
                   <pic:blipFill>
-                    <a:blip r:embed="rId12"/>
+                    <a:blip r:embed="rId13"/>
                     <a:stretch>
                       <a:fillRect/>
                     </a:stretch>
@@ -3099,7 +3150,7 @@
                     <pic:cNvPicPr/>
                   </pic:nvPicPr>
                   <pic:blipFill>
-                    <a:blip r:embed="rId13"/>
+                    <a:blip r:embed="rId14"/>
                     <a:stretch>
                       <a:fillRect/>
                     </a:stretch>
@@ -3152,7 +3203,7 @@
                     <pic:cNvPicPr/>
                   </pic:nvPicPr>
                   <pic:blipFill>
-                    <a:blip r:embed="rId14"/>
+                    <a:blip r:embed="rId15"/>
                     <a:stretch>
                       <a:fillRect/>
                     </a:stretch>
@@ -3541,7 +3592,7 @@
                     <pic:cNvPicPr/>
                   </pic:nvPicPr>
                   <pic:blipFill>
-                    <a:blip r:embed="rId15"/>
+                    <a:blip r:embed="rId16"/>
                     <a:stretch>
                       <a:fillRect/>
                     </a:stretch>
@@ -3891,8 +3942,8 @@
       </w:r>
     </w:p>
     <w:sectPr>
-      <w:headerReference w:type="default" r:id="rId16"/>
-      <w:footerReference w:type="default" r:id="rId17"/>
+      <w:headerReference w:type="default" r:id="rId17"/>
+      <w:footerReference w:type="default" r:id="rId18"/>
       <w:pgSz w:w="11906" w:h="16838" w:code="9"/>
       <w:pgMar w:top="1418" w:right="1418" w:bottom="1418" w:left="1418" w:header="720" w:footer="720" w:gutter="0"/>
       <w:cols w:space="720"/>
@@ -6983,6 +7034,18 @@
       <w:contextualSpacing/>
     </w:pPr>
   </w:style>
+  <w:style w:type="character" w:styleId="Accentuationintense">
+    <w:name w:val="Intense Emphasis"/>
+    <w:basedOn w:val="Policepardfaut"/>
+    <w:uiPriority w:val="21"/>
+    <w:qFormat/>
+    <w:rsid w:val="00E33B89"/>
+    <w:rPr>
+      <w:i/>
+      <w:iCs/>
+      <w:color w:val="4472C4" w:themeColor="accent1"/>
+    </w:rPr>
+  </w:style>
 </w:styles>
 </file>
 
@@ -7282,26 +7345,6 @@
 </file>
 
 <file path=customXml/item1.xml><?xml version="1.0" encoding="utf-8"?>
-<p:properties xmlns:p="http://schemas.microsoft.com/office/2006/metadata/properties" xmlns:xsi="http://www.w3.org/2001/XMLSchema-instance" xmlns:pc="http://schemas.microsoft.com/office/infopath/2007/PartnerControls">
-  <documentManagement>
-    <lcf76f155ced4ddcb4097134ff3c332f xmlns="98d92101-24da-4498-9971-a24673344bd8">
-      <Terms xmlns="http://schemas.microsoft.com/office/infopath/2007/PartnerControls"/>
-    </lcf76f155ced4ddcb4097134ff3c332f>
-    <TaxCatchAll xmlns="dfa80de1-e9bb-4cf2-893d-d06220b3971a" xsi:nil="true"/>
-  </documentManagement>
-</p:properties>
-</file>
-
-<file path=customXml/item2.xml><?xml version="1.0" encoding="utf-8"?>
-<?mso-contentType ?>
-<FormTemplates xmlns="http://schemas.microsoft.com/sharepoint/v3/contenttype/forms">
-  <Display>DocumentLibraryForm</Display>
-  <Edit>DocumentLibraryForm</Edit>
-  <New>DocumentLibraryForm</New>
-</FormTemplates>
-</file>
-
-<file path=customXml/item3.xml><?xml version="1.0" encoding="utf-8"?>
 <ct:contentTypeSchema xmlns:ct="http://schemas.microsoft.com/office/2006/metadata/contentType" xmlns:ma="http://schemas.microsoft.com/office/2006/metadata/properties/metaAttributes" ct:_="" ma:_="" ma:contentTypeName="Document" ma:contentTypeID="0x010100E529CC47EA4E614CBF50FAFAB9B8F32B" ma:contentTypeVersion="9" ma:contentTypeDescription="Crée un document." ma:contentTypeScope="" ma:versionID="026f4ebce0e5277e37b90ae8b1b1c0d3">
   <xsd:schema xmlns:xsd="http://www.w3.org/2001/XMLSchema" xmlns:xs="http://www.w3.org/2001/XMLSchema" xmlns:p="http://schemas.microsoft.com/office/2006/metadata/properties" xmlns:ns2="dfa80de1-e9bb-4cf2-893d-d06220b3971a" xmlns:ns3="98d92101-24da-4498-9971-a24673344bd8" targetNamespace="http://schemas.microsoft.com/office/2006/metadata/properties" ma:root="true" ma:fieldsID="b9cb9f8533022950c644fef603f80954" ns2:_="" ns3:_="">
     <xsd:import namespace="dfa80de1-e9bb-4cf2-893d-d06220b3971a"/>
@@ -7498,26 +7541,27 @@
 </ct:contentTypeSchema>
 </file>
 
-<file path=customXml/itemProps1.xml><?xml version="1.0" encoding="utf-8"?>
-<ds:datastoreItem xmlns:ds="http://schemas.openxmlformats.org/officeDocument/2006/customXml" ds:itemID="{E5198F5E-0DBC-492C-83B4-AB13AD117DD5}">
-  <ds:schemaRefs>
-    <ds:schemaRef ds:uri="http://schemas.microsoft.com/office/2006/metadata/properties"/>
-    <ds:schemaRef ds:uri="http://schemas.microsoft.com/office/infopath/2007/PartnerControls"/>
-    <ds:schemaRef ds:uri="98d92101-24da-4498-9971-a24673344bd8"/>
-    <ds:schemaRef ds:uri="dfa80de1-e9bb-4cf2-893d-d06220b3971a"/>
-  </ds:schemaRefs>
-</ds:datastoreItem>
+<file path=customXml/item2.xml><?xml version="1.0" encoding="utf-8"?>
+<?mso-contentType ?>
+<FormTemplates xmlns="http://schemas.microsoft.com/sharepoint/v3/contenttype/forms">
+  <Display>DocumentLibraryForm</Display>
+  <Edit>DocumentLibraryForm</Edit>
+  <New>DocumentLibraryForm</New>
+</FormTemplates>
 </file>
 
-<file path=customXml/itemProps2.xml><?xml version="1.0" encoding="utf-8"?>
-<ds:datastoreItem xmlns:ds="http://schemas.openxmlformats.org/officeDocument/2006/customXml" ds:itemID="{D3135AC7-3C5E-4CF3-94BE-2823690A5E55}">
-  <ds:schemaRefs>
-    <ds:schemaRef ds:uri="http://schemas.microsoft.com/sharepoint/v3/contenttype/forms"/>
-  </ds:schemaRefs>
-</ds:datastoreItem>
+<file path=customXml/item3.xml><?xml version="1.0" encoding="utf-8"?>
+<p:properties xmlns:p="http://schemas.microsoft.com/office/2006/metadata/properties" xmlns:xsi="http://www.w3.org/2001/XMLSchema-instance" xmlns:pc="http://schemas.microsoft.com/office/infopath/2007/PartnerControls">
+  <documentManagement>
+    <lcf76f155ced4ddcb4097134ff3c332f xmlns="98d92101-24da-4498-9971-a24673344bd8">
+      <Terms xmlns="http://schemas.microsoft.com/office/infopath/2007/PartnerControls"/>
+    </lcf76f155ced4ddcb4097134ff3c332f>
+    <TaxCatchAll xmlns="dfa80de1-e9bb-4cf2-893d-d06220b3971a" xsi:nil="true"/>
+  </documentManagement>
+</p:properties>
 </file>
 
-<file path=customXml/itemProps3.xml><?xml version="1.0" encoding="utf-8"?>
+<file path=customXml/itemProps1.xml><?xml version="1.0" encoding="utf-8"?>
 <ds:datastoreItem xmlns:ds="http://schemas.openxmlformats.org/officeDocument/2006/customXml" ds:itemID="{82999A71-E59D-4EFC-B6B9-07379AF3DBEC}">
   <ds:schemaRefs>
     <ds:schemaRef ds:uri="http://schemas.microsoft.com/office/2006/metadata/contentType"/>
@@ -7534,4 +7578,23 @@
     <ds:schemaRef ds:uri="http://schemas.microsoft.com/internal/obd"/>
   </ds:schemaRefs>
 </ds:datastoreItem>
+</file>
+
+<file path=customXml/itemProps2.xml><?xml version="1.0" encoding="utf-8"?>
+<ds:datastoreItem xmlns:ds="http://schemas.openxmlformats.org/officeDocument/2006/customXml" ds:itemID="{D3135AC7-3C5E-4CF3-94BE-2823690A5E55}">
+  <ds:schemaRefs>
+    <ds:schemaRef ds:uri="http://schemas.microsoft.com/sharepoint/v3/contenttype/forms"/>
+  </ds:schemaRefs>
+</ds:datastoreItem>
+</file>
+
+<file path=customXml/itemProps3.xml><?xml version="1.0" encoding="utf-8"?>
+<ds:datastoreItem xmlns:ds="http://schemas.openxmlformats.org/officeDocument/2006/customXml" ds:itemID="{E5198F5E-0DBC-492C-83B4-AB13AD117DD5}">
+  <ds:schemaRefs>
+    <ds:schemaRef ds:uri="http://schemas.microsoft.com/office/2006/metadata/properties"/>
+    <ds:schemaRef ds:uri="http://schemas.microsoft.com/office/infopath/2007/PartnerControls"/>
+    <ds:schemaRef ds:uri="98d92101-24da-4498-9971-a24673344bd8"/>
+    <ds:schemaRef ds:uri="dfa80de1-e9bb-4cf2-893d-d06220b3971a"/>
+  </ds:schemaRefs>
+</ds:datastoreItem>
 </file>
</xml_diff>

<commit_message>
valider les stories terminés
validation => en retard
stories => à jour
</commit_message>
<xml_diff>
--- a/Canevas dossier de projet.docx
+++ b/Canevas dossier de projet.docx
@@ -127,34 +127,14 @@
                 <w:szCs w:val="60"/>
               </w:rPr>
             </w:pPr>
-            <w:proofErr w:type="spellStart"/>
             <w:r>
               <w:rPr>
                 <w:rStyle w:val="Accentuationintense"/>
                 <w:sz w:val="60"/>
                 <w:szCs w:val="60"/>
               </w:rPr>
-              <w:t>Spicy</w:t>
+              <w:t>Spicy Nvader</w:t>
             </w:r>
-            <w:proofErr w:type="spellEnd"/>
-            <w:r>
-              <w:rPr>
-                <w:rStyle w:val="Accentuationintense"/>
-                <w:sz w:val="60"/>
-                <w:szCs w:val="60"/>
-              </w:rPr>
-              <w:t xml:space="preserve"> </w:t>
-            </w:r>
-            <w:proofErr w:type="spellStart"/>
-            <w:r>
-              <w:rPr>
-                <w:rStyle w:val="Accentuationintense"/>
-                <w:sz w:val="60"/>
-                <w:szCs w:val="60"/>
-              </w:rPr>
-              <w:t>Nvader</w:t>
-            </w:r>
-            <w:proofErr w:type="spellEnd"/>
           </w:p>
         </w:tc>
       </w:tr>
@@ -1061,35 +1041,7 @@
         <w:rPr>
           <w:szCs w:val="14"/>
         </w:rPr>
-        <w:t xml:space="preserve">Ce projet à pour but de recréer le jeu vidéo </w:t>
-      </w:r>
-      <w:proofErr w:type="spellStart"/>
-      <w:r>
-        <w:rPr>
-          <w:szCs w:val="14"/>
-        </w:rPr>
-        <w:t>space</w:t>
-      </w:r>
-      <w:proofErr w:type="spellEnd"/>
-      <w:r>
-        <w:rPr>
-          <w:szCs w:val="14"/>
-        </w:rPr>
-        <w:t xml:space="preserve"> </w:t>
-      </w:r>
-      <w:proofErr w:type="spellStart"/>
-      <w:r>
-        <w:rPr>
-          <w:szCs w:val="14"/>
-        </w:rPr>
-        <w:t>invader</w:t>
-      </w:r>
-      <w:proofErr w:type="spellEnd"/>
-      <w:r>
-        <w:rPr>
-          <w:szCs w:val="14"/>
-        </w:rPr>
-        <w:t xml:space="preserve"> en C# grâce au mode console. Le projet se déroule en plusieurs livraisons éparpillées jusqu’à la fin du semestre.</w:t>
+        <w:t>Ce projet à pour but de recréer le jeu vidéo space invader en C# grâce au mode console. Le projet se déroule en plusieurs livraisons éparpillées jusqu’à la fin du semestre.</w:t>
       </w:r>
     </w:p>
     <w:p>
@@ -1149,23 +1101,7 @@
         <w:sym w:font="Symbol" w:char="F0B7"/>
       </w:r>
       <w:r>
-        <w:t xml:space="preserve"> Mettre en pratique le TDD (« test </w:t>
-      </w:r>
-      <w:proofErr w:type="spellStart"/>
-      <w:r>
-        <w:t>driven</w:t>
-      </w:r>
-      <w:proofErr w:type="spellEnd"/>
-      <w:r>
-        <w:t xml:space="preserve"> </w:t>
-      </w:r>
-      <w:proofErr w:type="spellStart"/>
-      <w:r>
-        <w:t>development</w:t>
-      </w:r>
-      <w:proofErr w:type="spellEnd"/>
-      <w:r>
-        <w:t xml:space="preserve"> ») a. Créer des classes vides b. Couvrir les fonctionnalités du cahier des charges avec des tests (tous les tests seront « fail » au départ) c. Faire valider les tests par votre formateur avant de coder le fonctionnement </w:t>
+        <w:t xml:space="preserve"> Mettre en pratique le TDD (« test driven development ») a. Créer des classes vides b. Couvrir les fonctionnalités du cahier des charges avec des tests (tous les tests seront « fail » au départ) c. Faire valider les tests par votre formateur avant de coder le fonctionnement </w:t>
       </w:r>
     </w:p>
     <w:p/>
@@ -1188,31 +1124,7 @@
         <w:sym w:font="Symbol" w:char="F0B7"/>
       </w:r>
       <w:r>
-        <w:t xml:space="preserve"> Utilisation de Git (</w:t>
-      </w:r>
-      <w:proofErr w:type="spellStart"/>
-      <w:r>
-        <w:t>Github</w:t>
-      </w:r>
-      <w:proofErr w:type="spellEnd"/>
-      <w:r>
-        <w:t xml:space="preserve"> / </w:t>
-      </w:r>
-      <w:proofErr w:type="spellStart"/>
-      <w:r>
-        <w:t>Github</w:t>
-      </w:r>
-      <w:proofErr w:type="spellEnd"/>
-      <w:r>
-        <w:t xml:space="preserve"> Desktop / </w:t>
-      </w:r>
-      <w:proofErr w:type="spellStart"/>
-      <w:r>
-        <w:t>Cmder</w:t>
-      </w:r>
-      <w:proofErr w:type="spellEnd"/>
-      <w:r>
-        <w:t>)</w:t>
+        <w:t xml:space="preserve"> Utilisation de Git (Github / Github Desktop / Cmder)</w:t>
       </w:r>
     </w:p>
     <w:p>
@@ -1296,25 +1208,15 @@
         </w:numPr>
       </w:pPr>
       <w:r>
-        <w:t xml:space="preserve">S : En tant qu’utilisateur, je veux pouvoir changer les paramètres audios et </w:t>
-      </w:r>
-      <w:proofErr w:type="gramStart"/>
-      <w:r>
-        <w:t>la</w:t>
-      </w:r>
-      <w:proofErr w:type="gramEnd"/>
-    </w:p>
-    <w:p>
-      <w:pPr>
-        <w:pStyle w:val="Paragraphedeliste"/>
-      </w:pPr>
-      <w:proofErr w:type="gramStart"/>
-      <w:r>
-        <w:t>difficulté</w:t>
-      </w:r>
-      <w:proofErr w:type="gramEnd"/>
-      <w:r>
-        <w:t>. REF1</w:t>
+        <w:t>S : En tant qu’utilisateur, je veux pouvoir changer les paramètres audios et la</w:t>
+      </w:r>
+    </w:p>
+    <w:p>
+      <w:pPr>
+        <w:pStyle w:val="Paragraphedeliste"/>
+      </w:pPr>
+      <w:r>
+        <w:t>difficulté. REF1</w:t>
       </w:r>
     </w:p>
     <w:p>
@@ -1617,15 +1519,7 @@
         <w:pStyle w:val="Paragraphedeliste"/>
       </w:pPr>
       <w:r>
-        <w:t>T : Dans le jeu, les lasers seront représentés par le caractère</w:t>
-      </w:r>
-      <w:proofErr w:type="gramStart"/>
-      <w:r>
-        <w:t xml:space="preserve"> «|</w:t>
-      </w:r>
-      <w:proofErr w:type="gramEnd"/>
-      <w:r>
-        <w:t> ».</w:t>
+        <w:t>T : Dans le jeu, les lasers seront représentés par le caractère «| ».</w:t>
       </w:r>
     </w:p>
     <w:p>
@@ -1712,15 +1606,7 @@
         <w:pStyle w:val="Paragraphedeliste"/>
       </w:pPr>
       <w:r>
-        <w:t xml:space="preserve">T : Dans le jeu, les aliens se déplacent suivant le rythme d’un </w:t>
-      </w:r>
-      <w:proofErr w:type="spellStart"/>
-      <w:r>
-        <w:t>timer</w:t>
-      </w:r>
-      <w:proofErr w:type="spellEnd"/>
-      <w:r>
-        <w:t xml:space="preserve">. </w:t>
+        <w:t xml:space="preserve">T : Dans le jeu, les aliens se déplacent suivant le rythme d’un timer. </w:t>
       </w:r>
     </w:p>
     <w:p>
@@ -1789,47 +1675,23 @@
         </w:numPr>
       </w:pPr>
       <w:r>
-        <w:t xml:space="preserve">S : En tant que joueur, je veux une fenêtre de « </w:t>
-      </w:r>
-      <w:proofErr w:type="spellStart"/>
-      <w:r>
-        <w:t>game</w:t>
-      </w:r>
-      <w:proofErr w:type="spellEnd"/>
-      <w:r>
-        <w:t xml:space="preserve"> over » lorsque je perds ou que je quitte le jeu. </w:t>
-      </w:r>
-    </w:p>
-    <w:p>
-      <w:pPr>
-        <w:pStyle w:val="Paragraphedeliste"/>
-      </w:pPr>
-      <w:r>
-        <w:t xml:space="preserve">T : Dans le jeu ou dans la fenêtre de pause, lorsque je quitte, une fenêtre de « </w:t>
-      </w:r>
-      <w:proofErr w:type="spellStart"/>
-      <w:r>
-        <w:t>game</w:t>
-      </w:r>
-      <w:proofErr w:type="spellEnd"/>
-      <w:r>
-        <w:t xml:space="preserve"> over » apparait avec notre score et un petit message. </w:t>
-      </w:r>
-    </w:p>
-    <w:p>
-      <w:pPr>
-        <w:pStyle w:val="Paragraphedeliste"/>
-      </w:pPr>
-      <w:r>
-        <w:t xml:space="preserve">T : Dans le jeu, lorsque je n’ai plus de vie, une fenêtre de « </w:t>
-      </w:r>
-      <w:proofErr w:type="spellStart"/>
-      <w:r>
-        <w:t>game</w:t>
-      </w:r>
-      <w:proofErr w:type="spellEnd"/>
-      <w:r>
-        <w:t xml:space="preserve"> over » apparait avec notre score et un petit message. </w:t>
+        <w:t xml:space="preserve">S : En tant que joueur, je veux une fenêtre de « game over » lorsque je perds ou que je quitte le jeu. </w:t>
+      </w:r>
+    </w:p>
+    <w:p>
+      <w:pPr>
+        <w:pStyle w:val="Paragraphedeliste"/>
+      </w:pPr>
+      <w:r>
+        <w:t xml:space="preserve">T : Dans le jeu ou dans la fenêtre de pause, lorsque je quitte, une fenêtre de « game over » apparait avec notre score et un petit message. </w:t>
+      </w:r>
+    </w:p>
+    <w:p>
+      <w:pPr>
+        <w:pStyle w:val="Paragraphedeliste"/>
+      </w:pPr>
+      <w:r>
+        <w:t xml:space="preserve">T : Dans le jeu, lorsque je n’ai plus de vie, une fenêtre de « game over » apparait avec notre score et un petit message. </w:t>
       </w:r>
     </w:p>
     <w:p/>
@@ -1856,18 +1718,10 @@
         <w:pStyle w:val="Paragraphedeliste"/>
       </w:pPr>
       <w:r>
-        <w:t>T</w:t>
-      </w:r>
-      <w:proofErr w:type="gramStart"/>
-      <w:r>
-        <w:t> :</w:t>
-      </w:r>
-      <w:r>
-        <w:t>Dans</w:t>
-      </w:r>
-      <w:proofErr w:type="gramEnd"/>
-      <w:r>
-        <w:t xml:space="preserve"> le jeu, </w:t>
+        <w:t>T :</w:t>
+      </w:r>
+      <w:r>
+        <w:t xml:space="preserve">Dans le jeu, </w:t>
       </w:r>
       <w:r>
         <w:t>il y a</w:t>
@@ -1898,13 +1752,8 @@
       <w:pPr>
         <w:pStyle w:val="Paragraphedeliste"/>
       </w:pPr>
-      <w:proofErr w:type="gramStart"/>
-      <w:r>
-        <w:t>vie</w:t>
-      </w:r>
-      <w:proofErr w:type="gramEnd"/>
-      <w:r>
-        <w:t>. Dans le jeu, lorsque je mets un pseudo spécial sur le jeu mon nombre de vies passe à 5.</w:t>
+      <w:r>
+        <w:t>vie. Dans le jeu, lorsque je mets un pseudo spécial sur le jeu mon nombre de vies passe à 5.</w:t>
       </w:r>
     </w:p>
     <w:p/>
@@ -2056,23 +1905,7 @@
         </w:numPr>
       </w:pPr>
       <w:r>
-        <w:t xml:space="preserve">S : En tant que développeur, je veux faire un petit </w:t>
-      </w:r>
-      <w:proofErr w:type="spellStart"/>
-      <w:r>
-        <w:t>easter</w:t>
-      </w:r>
-      <w:proofErr w:type="spellEnd"/>
-      <w:r>
-        <w:t xml:space="preserve"> </w:t>
-      </w:r>
-      <w:proofErr w:type="spellStart"/>
-      <w:r>
-        <w:t>egg</w:t>
-      </w:r>
-      <w:proofErr w:type="spellEnd"/>
-      <w:r>
-        <w:t xml:space="preserve"> lors de la saisie du pseudo « Saul » </w:t>
+        <w:t xml:space="preserve">S : En tant que développeur, je veux faire un petit easter egg lors de la saisie du pseudo « Saul » </w:t>
       </w:r>
     </w:p>
     <w:p>
@@ -2450,7 +2283,14 @@
           <w:tcPr>
             <w:tcW w:w="3020" w:type="dxa"/>
           </w:tcPr>
-          <w:p/>
+          <w:p>
+            <w:pPr>
+              <w:jc w:val="center"/>
+            </w:pPr>
+            <w:r>
+              <w:t>14.11.2022</w:t>
+            </w:r>
+          </w:p>
         </w:tc>
       </w:tr>
       <w:tr>
@@ -2498,7 +2338,11 @@
           <w:tcPr>
             <w:tcW w:w="3020" w:type="dxa"/>
           </w:tcPr>
-          <w:p/>
+          <w:p>
+            <w:r>
+              <w:t>14.11.2022</w:t>
+            </w:r>
+          </w:p>
         </w:tc>
       </w:tr>
       <w:tr>
@@ -2526,7 +2370,11 @@
           <w:tcPr>
             <w:tcW w:w="3020" w:type="dxa"/>
           </w:tcPr>
-          <w:p/>
+          <w:p>
+            <w:r>
+              <w:t>14.11.2022</w:t>
+            </w:r>
+          </w:p>
         </w:tc>
       </w:tr>
       <w:tr>
@@ -2550,7 +2398,11 @@
           <w:tcPr>
             <w:tcW w:w="3020" w:type="dxa"/>
           </w:tcPr>
-          <w:p/>
+          <w:p>
+            <w:r>
+              <w:t>14.11.2022</w:t>
+            </w:r>
+          </w:p>
         </w:tc>
       </w:tr>
       <w:tr>
@@ -2599,7 +2451,11 @@
           <w:tcPr>
             <w:tcW w:w="3020" w:type="dxa"/>
           </w:tcPr>
-          <w:p/>
+          <w:p>
+            <w:r>
+              <w:t>14.11.2022</w:t>
+            </w:r>
+          </w:p>
         </w:tc>
       </w:tr>
       <w:tr>
@@ -2723,7 +2579,11 @@
           <w:tcPr>
             <w:tcW w:w="3020" w:type="dxa"/>
           </w:tcPr>
-          <w:p/>
+          <w:p>
+            <w:r>
+              <w:t>14.11.2022</w:t>
+            </w:r>
+          </w:p>
         </w:tc>
       </w:tr>
       <w:tr>
@@ -2747,7 +2607,11 @@
           <w:tcPr>
             <w:tcW w:w="3020" w:type="dxa"/>
           </w:tcPr>
-          <w:p/>
+          <w:p>
+            <w:r>
+              <w:t>14.11.2022</w:t>
+            </w:r>
+          </w:p>
         </w:tc>
       </w:tr>
       <w:tr>
@@ -2823,7 +2687,11 @@
           <w:tcPr>
             <w:tcW w:w="3020" w:type="dxa"/>
           </w:tcPr>
-          <w:p/>
+          <w:p>
+            <w:r>
+              <w:t>14.11.2022</w:t>
+            </w:r>
+          </w:p>
         </w:tc>
       </w:tr>
       <w:tr>
@@ -3048,15 +2916,7 @@
           </w:tcPr>
           <w:p>
             <w:r>
-              <w:t xml:space="preserve">Gameplay, Meilleurs scores, Avancée dans la partie, Qui est donc ce </w:t>
-            </w:r>
-            <w:proofErr w:type="gramStart"/>
-            <w:r>
-              <w:t>joueur ?,</w:t>
-            </w:r>
-            <w:proofErr w:type="gramEnd"/>
-            <w:r>
-              <w:t xml:space="preserve"> On Peut vraiment faire ça !!!, Que fait-il là ?</w:t>
+              <w:t>Gameplay, Meilleurs scores, Avancée dans la partie, Qui est donc ce joueur ?, On Peut vraiment faire ça !!!, Que fait-il là ?</w:t>
             </w:r>
           </w:p>
         </w:tc>
@@ -3235,26 +3095,8 @@
       <w:pPr>
         <w:ind w:left="432"/>
       </w:pPr>
-      <w:proofErr w:type="spellStart"/>
-      <w:proofErr w:type="gramStart"/>
-      <w:r>
-        <w:t>goRightTest</w:t>
-      </w:r>
-      <w:proofErr w:type="spellEnd"/>
-      <w:r>
-        <w:t>(</w:t>
-      </w:r>
-      <w:proofErr w:type="gramEnd"/>
-      <w:r>
-        <w:t xml:space="preserve">) : vérifie que la variable </w:t>
-      </w:r>
-      <w:proofErr w:type="spellStart"/>
-      <w:r>
-        <w:t>positionX</w:t>
-      </w:r>
-      <w:proofErr w:type="spellEnd"/>
-      <w:r>
-        <w:t xml:space="preserve"> augmente bien de un pour permettre un déplacement vers la droite.</w:t>
+      <w:r>
+        <w:t>goRightTest() : vérifie que la variable positionX augmente bien de un pour permettre un déplacement vers la droite.</w:t>
       </w:r>
     </w:p>
     <w:p>
@@ -3266,26 +3108,8 @@
       <w:pPr>
         <w:ind w:left="432"/>
       </w:pPr>
-      <w:proofErr w:type="spellStart"/>
-      <w:proofErr w:type="gramStart"/>
-      <w:r>
-        <w:t>goLeftTest</w:t>
-      </w:r>
-      <w:proofErr w:type="spellEnd"/>
-      <w:r>
-        <w:t>(</w:t>
-      </w:r>
-      <w:proofErr w:type="gramEnd"/>
-      <w:r>
-        <w:t xml:space="preserve">) : vérifie que la variable </w:t>
-      </w:r>
-      <w:proofErr w:type="spellStart"/>
-      <w:r>
-        <w:t>positionX</w:t>
-      </w:r>
-      <w:proofErr w:type="spellEnd"/>
-      <w:r>
-        <w:t xml:space="preserve"> décrémente bien de un pour permettre un déplacement vers la gauche.</w:t>
+      <w:r>
+        <w:t>goLeftTest() : vérifie que la variable positionX décrémente bien de un pour permettre un déplacement vers la gauche.</w:t>
       </w:r>
     </w:p>
     <w:p>
@@ -3297,21 +3121,8 @@
       <w:pPr>
         <w:ind w:left="432"/>
       </w:pPr>
-      <w:proofErr w:type="gramStart"/>
-      <w:r>
-        <w:t>goLeftTest</w:t>
-      </w:r>
-      <w:proofErr w:type="gramEnd"/>
-      <w:r>
-        <w:t xml:space="preserve">2() : vérifie que si la position est à 0 alors il y a un blocage et donc que </w:t>
-      </w:r>
-      <w:proofErr w:type="spellStart"/>
-      <w:r>
-        <w:t>PositionX</w:t>
-      </w:r>
-      <w:proofErr w:type="spellEnd"/>
-      <w:r>
-        <w:t xml:space="preserve"> ne décrémente pas.</w:t>
+      <w:r>
+        <w:t>goLeftTest2() : vérifie que si la position est à 0 alors il y a un blocage et donc que PositionX ne décrémente pas.</w:t>
       </w:r>
     </w:p>
     <w:p>
@@ -3323,26 +3134,8 @@
       <w:pPr>
         <w:ind w:left="432"/>
       </w:pPr>
-      <w:proofErr w:type="spellStart"/>
-      <w:proofErr w:type="gramStart"/>
-      <w:r>
-        <w:t>constructTest</w:t>
-      </w:r>
-      <w:proofErr w:type="spellEnd"/>
-      <w:r>
-        <w:t>(</w:t>
-      </w:r>
-      <w:proofErr w:type="gramEnd"/>
-      <w:r>
-        <w:t xml:space="preserve">) : vérifie que </w:t>
-      </w:r>
-      <w:proofErr w:type="spellStart"/>
-      <w:r>
-        <w:t>tout</w:t>
-      </w:r>
-      <w:proofErr w:type="spellEnd"/>
-      <w:r>
-        <w:t xml:space="preserve"> les paramètres du constructeur sont justes. </w:t>
+      <w:r>
+        <w:t xml:space="preserve">constructTest() : vérifie que tout les paramètres du constructeur sont justes. </w:t>
       </w:r>
     </w:p>
     <w:p/>
@@ -3386,23 +3179,13 @@
           <w:sz w:val="24"/>
         </w:rPr>
       </w:pPr>
-      <w:proofErr w:type="gramStart"/>
       <w:r>
         <w:rPr>
           <w:rFonts w:ascii="Arial" w:hAnsi="Arial" w:cs="Arial"/>
           <w:i/>
           <w:sz w:val="24"/>
         </w:rPr>
-        <w:t>le</w:t>
-      </w:r>
-      <w:proofErr w:type="gramEnd"/>
-      <w:r>
-        <w:rPr>
-          <w:rFonts w:ascii="Arial" w:hAnsi="Arial" w:cs="Arial"/>
-          <w:i/>
-          <w:sz w:val="24"/>
-        </w:rPr>
-        <w:t xml:space="preserve"> choix du matériel HW</w:t>
+        <w:t>le choix du matériel HW</w:t>
       </w:r>
     </w:p>
     <w:p>
@@ -3418,23 +3201,13 @@
           <w:sz w:val="24"/>
         </w:rPr>
       </w:pPr>
-      <w:proofErr w:type="gramStart"/>
       <w:r>
         <w:rPr>
           <w:rFonts w:ascii="Arial" w:hAnsi="Arial" w:cs="Arial"/>
           <w:i/>
           <w:sz w:val="24"/>
         </w:rPr>
-        <w:t>le</w:t>
-      </w:r>
-      <w:proofErr w:type="gramEnd"/>
-      <w:r>
-        <w:rPr>
-          <w:rFonts w:ascii="Arial" w:hAnsi="Arial" w:cs="Arial"/>
-          <w:i/>
-          <w:sz w:val="24"/>
-        </w:rPr>
-        <w:t xml:space="preserve"> choix des systèmes d'exploitation pour la réalisation </w:t>
+        <w:t xml:space="preserve">le choix des systèmes d'exploitation pour la réalisation </w:t>
       </w:r>
       <w:r>
         <w:rPr>
@@ -3467,23 +3240,13 @@
           <w:sz w:val="24"/>
         </w:rPr>
       </w:pPr>
-      <w:proofErr w:type="gramStart"/>
       <w:r>
         <w:rPr>
           <w:rFonts w:ascii="Arial" w:hAnsi="Arial" w:cs="Arial"/>
           <w:i/>
           <w:sz w:val="24"/>
         </w:rPr>
-        <w:t>le</w:t>
-      </w:r>
-      <w:proofErr w:type="gramEnd"/>
-      <w:r>
-        <w:rPr>
-          <w:rFonts w:ascii="Arial" w:hAnsi="Arial" w:cs="Arial"/>
-          <w:i/>
-          <w:sz w:val="24"/>
-        </w:rPr>
-        <w:t xml:space="preserve"> choix des outils logiciels pour la réalisation </w:t>
+        <w:t xml:space="preserve">le choix des outils logiciels pour la réalisation </w:t>
       </w:r>
       <w:r>
         <w:rPr>
@@ -3653,21 +3416,7 @@
         <w:rPr>
           <w:i/>
         </w:rPr>
-        <w:t xml:space="preserve">S'il reste encore des </w:t>
-      </w:r>
-      <w:proofErr w:type="gramStart"/>
-      <w:r>
-        <w:rPr>
-          <w:i/>
-        </w:rPr>
-        <w:t>erreurs:</w:t>
-      </w:r>
-      <w:proofErr w:type="gramEnd"/>
-      <w:r>
-        <w:rPr>
-          <w:i/>
-        </w:rPr>
-        <w:t xml:space="preserve"> </w:t>
+        <w:t xml:space="preserve">S'il reste encore des erreurs: </w:t>
       </w:r>
     </w:p>
     <w:p>
@@ -3837,18 +3586,8 @@
           <w:i/>
           <w:sz w:val="24"/>
         </w:rPr>
-        <w:t xml:space="preserve">Développez en tous cas les points </w:t>
-      </w:r>
-      <w:proofErr w:type="gramStart"/>
-      <w:r>
-        <w:rPr>
-          <w:rFonts w:ascii="Arial" w:hAnsi="Arial" w:cs="Arial"/>
-          <w:i/>
-          <w:sz w:val="24"/>
-        </w:rPr>
-        <w:t>suivants:</w:t>
-      </w:r>
-      <w:proofErr w:type="gramEnd"/>
+        <w:t>Développez en tous cas les points suivants:</w:t>
+      </w:r>
     </w:p>
     <w:p>
       <w:pPr>
@@ -7345,6 +7084,26 @@
 </file>
 
 <file path=customXml/item1.xml><?xml version="1.0" encoding="utf-8"?>
+<p:properties xmlns:p="http://schemas.microsoft.com/office/2006/metadata/properties" xmlns:xsi="http://www.w3.org/2001/XMLSchema-instance" xmlns:pc="http://schemas.microsoft.com/office/infopath/2007/PartnerControls">
+  <documentManagement>
+    <lcf76f155ced4ddcb4097134ff3c332f xmlns="98d92101-24da-4498-9971-a24673344bd8">
+      <Terms xmlns="http://schemas.microsoft.com/office/infopath/2007/PartnerControls"/>
+    </lcf76f155ced4ddcb4097134ff3c332f>
+    <TaxCatchAll xmlns="dfa80de1-e9bb-4cf2-893d-d06220b3971a" xsi:nil="true"/>
+  </documentManagement>
+</p:properties>
+</file>
+
+<file path=customXml/item2.xml><?xml version="1.0" encoding="utf-8"?>
+<?mso-contentType ?>
+<FormTemplates xmlns="http://schemas.microsoft.com/sharepoint/v3/contenttype/forms">
+  <Display>DocumentLibraryForm</Display>
+  <Edit>DocumentLibraryForm</Edit>
+  <New>DocumentLibraryForm</New>
+</FormTemplates>
+</file>
+
+<file path=customXml/item3.xml><?xml version="1.0" encoding="utf-8"?>
 <ct:contentTypeSchema xmlns:ct="http://schemas.microsoft.com/office/2006/metadata/contentType" xmlns:ma="http://schemas.microsoft.com/office/2006/metadata/properties/metaAttributes" ct:_="" ma:_="" ma:contentTypeName="Document" ma:contentTypeID="0x010100E529CC47EA4E614CBF50FAFAB9B8F32B" ma:contentTypeVersion="9" ma:contentTypeDescription="Crée un document." ma:contentTypeScope="" ma:versionID="026f4ebce0e5277e37b90ae8b1b1c0d3">
   <xsd:schema xmlns:xsd="http://www.w3.org/2001/XMLSchema" xmlns:xs="http://www.w3.org/2001/XMLSchema" xmlns:p="http://schemas.microsoft.com/office/2006/metadata/properties" xmlns:ns2="dfa80de1-e9bb-4cf2-893d-d06220b3971a" xmlns:ns3="98d92101-24da-4498-9971-a24673344bd8" targetNamespace="http://schemas.microsoft.com/office/2006/metadata/properties" ma:root="true" ma:fieldsID="b9cb9f8533022950c644fef603f80954" ns2:_="" ns3:_="">
     <xsd:import namespace="dfa80de1-e9bb-4cf2-893d-d06220b3971a"/>
@@ -7541,27 +7300,26 @@
 </ct:contentTypeSchema>
 </file>
 
-<file path=customXml/item2.xml><?xml version="1.0" encoding="utf-8"?>
-<?mso-contentType ?>
-<FormTemplates xmlns="http://schemas.microsoft.com/sharepoint/v3/contenttype/forms">
-  <Display>DocumentLibraryForm</Display>
-  <Edit>DocumentLibraryForm</Edit>
-  <New>DocumentLibraryForm</New>
-</FormTemplates>
+<file path=customXml/itemProps1.xml><?xml version="1.0" encoding="utf-8"?>
+<ds:datastoreItem xmlns:ds="http://schemas.openxmlformats.org/officeDocument/2006/customXml" ds:itemID="{E5198F5E-0DBC-492C-83B4-AB13AD117DD5}">
+  <ds:schemaRefs>
+    <ds:schemaRef ds:uri="http://schemas.microsoft.com/office/2006/metadata/properties"/>
+    <ds:schemaRef ds:uri="http://schemas.microsoft.com/office/infopath/2007/PartnerControls"/>
+    <ds:schemaRef ds:uri="98d92101-24da-4498-9971-a24673344bd8"/>
+    <ds:schemaRef ds:uri="dfa80de1-e9bb-4cf2-893d-d06220b3971a"/>
+  </ds:schemaRefs>
+</ds:datastoreItem>
 </file>
 
-<file path=customXml/item3.xml><?xml version="1.0" encoding="utf-8"?>
-<p:properties xmlns:p="http://schemas.microsoft.com/office/2006/metadata/properties" xmlns:xsi="http://www.w3.org/2001/XMLSchema-instance" xmlns:pc="http://schemas.microsoft.com/office/infopath/2007/PartnerControls">
-  <documentManagement>
-    <lcf76f155ced4ddcb4097134ff3c332f xmlns="98d92101-24da-4498-9971-a24673344bd8">
-      <Terms xmlns="http://schemas.microsoft.com/office/infopath/2007/PartnerControls"/>
-    </lcf76f155ced4ddcb4097134ff3c332f>
-    <TaxCatchAll xmlns="dfa80de1-e9bb-4cf2-893d-d06220b3971a" xsi:nil="true"/>
-  </documentManagement>
-</p:properties>
+<file path=customXml/itemProps2.xml><?xml version="1.0" encoding="utf-8"?>
+<ds:datastoreItem xmlns:ds="http://schemas.openxmlformats.org/officeDocument/2006/customXml" ds:itemID="{D3135AC7-3C5E-4CF3-94BE-2823690A5E55}">
+  <ds:schemaRefs>
+    <ds:schemaRef ds:uri="http://schemas.microsoft.com/sharepoint/v3/contenttype/forms"/>
+  </ds:schemaRefs>
+</ds:datastoreItem>
 </file>
 
-<file path=customXml/itemProps1.xml><?xml version="1.0" encoding="utf-8"?>
+<file path=customXml/itemProps3.xml><?xml version="1.0" encoding="utf-8"?>
 <ds:datastoreItem xmlns:ds="http://schemas.openxmlformats.org/officeDocument/2006/customXml" ds:itemID="{82999A71-E59D-4EFC-B6B9-07379AF3DBEC}">
   <ds:schemaRefs>
     <ds:schemaRef ds:uri="http://schemas.microsoft.com/office/2006/metadata/contentType"/>
@@ -7578,23 +7336,4 @@
     <ds:schemaRef ds:uri="http://schemas.microsoft.com/internal/obd"/>
   </ds:schemaRefs>
 </ds:datastoreItem>
-</file>
-
-<file path=customXml/itemProps2.xml><?xml version="1.0" encoding="utf-8"?>
-<ds:datastoreItem xmlns:ds="http://schemas.openxmlformats.org/officeDocument/2006/customXml" ds:itemID="{D3135AC7-3C5E-4CF3-94BE-2823690A5E55}">
-  <ds:schemaRefs>
-    <ds:schemaRef ds:uri="http://schemas.microsoft.com/sharepoint/v3/contenttype/forms"/>
-  </ds:schemaRefs>
-</ds:datastoreItem>
-</file>
-
-<file path=customXml/itemProps3.xml><?xml version="1.0" encoding="utf-8"?>
-<ds:datastoreItem xmlns:ds="http://schemas.openxmlformats.org/officeDocument/2006/customXml" ds:itemID="{E5198F5E-0DBC-492C-83B4-AB13AD117DD5}">
-  <ds:schemaRefs>
-    <ds:schemaRef ds:uri="http://schemas.microsoft.com/office/2006/metadata/properties"/>
-    <ds:schemaRef ds:uri="http://schemas.microsoft.com/office/infopath/2007/PartnerControls"/>
-    <ds:schemaRef ds:uri="98d92101-24da-4498-9971-a24673344bd8"/>
-    <ds:schemaRef ds:uri="dfa80de1-e9bb-4cf2-893d-d06220b3971a"/>
-  </ds:schemaRefs>
-</ds:datastoreItem>
 </file>
</xml_diff>

<commit_message>
avancer les stories et la beta 2
</commit_message>
<xml_diff>
--- a/Canevas dossier de projet.docx
+++ b/Canevas dossier de projet.docx
@@ -88,6 +88,7 @@
         <w:pStyle w:val="TM1"/>
       </w:pPr>
     </w:p>
+    <w:p/>
     <w:p>
       <w:pPr>
         <w:pStyle w:val="TM1"/>
@@ -127,14 +128,34 @@
                 <w:szCs w:val="60"/>
               </w:rPr>
             </w:pPr>
+            <w:proofErr w:type="spellStart"/>
             <w:r>
               <w:rPr>
                 <w:rStyle w:val="Accentuationintense"/>
                 <w:sz w:val="60"/>
                 <w:szCs w:val="60"/>
               </w:rPr>
-              <w:t>Spicy Nvader</w:t>
+              <w:t>Spicy</w:t>
             </w:r>
+            <w:proofErr w:type="spellEnd"/>
+            <w:r>
+              <w:rPr>
+                <w:rStyle w:val="Accentuationintense"/>
+                <w:sz w:val="60"/>
+                <w:szCs w:val="60"/>
+              </w:rPr>
+              <w:t xml:space="preserve"> </w:t>
+            </w:r>
+            <w:proofErr w:type="spellStart"/>
+            <w:r>
+              <w:rPr>
+                <w:rStyle w:val="Accentuationintense"/>
+                <w:sz w:val="60"/>
+                <w:szCs w:val="60"/>
+              </w:rPr>
+              <w:t>Nvader</w:t>
+            </w:r>
+            <w:proofErr w:type="spellEnd"/>
           </w:p>
         </w:tc>
       </w:tr>
@@ -1041,7 +1062,35 @@
         <w:rPr>
           <w:szCs w:val="14"/>
         </w:rPr>
-        <w:t>Ce projet à pour but de recréer le jeu vidéo space invader en C# grâce au mode console. Le projet se déroule en plusieurs livraisons éparpillées jusqu’à la fin du semestre.</w:t>
+        <w:t xml:space="preserve">Ce projet à pour but de recréer le jeu vidéo </w:t>
+      </w:r>
+      <w:proofErr w:type="spellStart"/>
+      <w:r>
+        <w:rPr>
+          <w:szCs w:val="14"/>
+        </w:rPr>
+        <w:t>space</w:t>
+      </w:r>
+      <w:proofErr w:type="spellEnd"/>
+      <w:r>
+        <w:rPr>
+          <w:szCs w:val="14"/>
+        </w:rPr>
+        <w:t xml:space="preserve"> </w:t>
+      </w:r>
+      <w:proofErr w:type="spellStart"/>
+      <w:r>
+        <w:rPr>
+          <w:szCs w:val="14"/>
+        </w:rPr>
+        <w:t>invader</w:t>
+      </w:r>
+      <w:proofErr w:type="spellEnd"/>
+      <w:r>
+        <w:rPr>
+          <w:szCs w:val="14"/>
+        </w:rPr>
+        <w:t xml:space="preserve"> en C# grâce au mode console. Le projet se déroule en plusieurs livraisons éparpillées jusqu’à la fin du semestre.</w:t>
       </w:r>
     </w:p>
     <w:p>
@@ -1101,7 +1150,23 @@
         <w:sym w:font="Symbol" w:char="F0B7"/>
       </w:r>
       <w:r>
-        <w:t xml:space="preserve"> Mettre en pratique le TDD (« test driven development ») a. Créer des classes vides b. Couvrir les fonctionnalités du cahier des charges avec des tests (tous les tests seront « fail » au départ) c. Faire valider les tests par votre formateur avant de coder le fonctionnement </w:t>
+        <w:t xml:space="preserve"> Mettre en pratique le TDD (« test </w:t>
+      </w:r>
+      <w:proofErr w:type="spellStart"/>
+      <w:r>
+        <w:t>driven</w:t>
+      </w:r>
+      <w:proofErr w:type="spellEnd"/>
+      <w:r>
+        <w:t xml:space="preserve"> </w:t>
+      </w:r>
+      <w:proofErr w:type="spellStart"/>
+      <w:r>
+        <w:t>development</w:t>
+      </w:r>
+      <w:proofErr w:type="spellEnd"/>
+      <w:r>
+        <w:t xml:space="preserve"> ») a. Créer des classes vides b. Couvrir les fonctionnalités du cahier des charges avec des tests (tous les tests seront « fail » au départ) c. Faire valider les tests par votre formateur avant de coder le fonctionnement </w:t>
       </w:r>
     </w:p>
     <w:p/>
@@ -1124,7 +1189,31 @@
         <w:sym w:font="Symbol" w:char="F0B7"/>
       </w:r>
       <w:r>
-        <w:t xml:space="preserve"> Utilisation de Git (Github / Github Desktop / Cmder)</w:t>
+        <w:t xml:space="preserve"> Utilisation de Git (</w:t>
+      </w:r>
+      <w:proofErr w:type="spellStart"/>
+      <w:r>
+        <w:t>Github</w:t>
+      </w:r>
+      <w:proofErr w:type="spellEnd"/>
+      <w:r>
+        <w:t xml:space="preserve"> / </w:t>
+      </w:r>
+      <w:proofErr w:type="spellStart"/>
+      <w:r>
+        <w:t>Github</w:t>
+      </w:r>
+      <w:proofErr w:type="spellEnd"/>
+      <w:r>
+        <w:t xml:space="preserve"> Desktop / </w:t>
+      </w:r>
+      <w:proofErr w:type="spellStart"/>
+      <w:r>
+        <w:t>Cmder</w:t>
+      </w:r>
+      <w:proofErr w:type="spellEnd"/>
+      <w:r>
+        <w:t>)</w:t>
       </w:r>
     </w:p>
     <w:p>
@@ -1208,15 +1297,25 @@
         </w:numPr>
       </w:pPr>
       <w:r>
-        <w:t>S : En tant qu’utilisateur, je veux pouvoir changer les paramètres audios et la</w:t>
-      </w:r>
+        <w:t xml:space="preserve">S : En tant qu’utilisateur, je veux pouvoir changer les paramètres audios et </w:t>
+      </w:r>
+      <w:proofErr w:type="gramStart"/>
+      <w:r>
+        <w:t>la</w:t>
+      </w:r>
+      <w:proofErr w:type="gramEnd"/>
     </w:p>
     <w:p>
       <w:pPr>
         <w:pStyle w:val="Paragraphedeliste"/>
       </w:pPr>
-      <w:r>
-        <w:t>difficulté. REF1</w:t>
+      <w:proofErr w:type="gramStart"/>
+      <w:r>
+        <w:t>difficulté</w:t>
+      </w:r>
+      <w:proofErr w:type="gramEnd"/>
+      <w:r>
+        <w:t>. REF1</w:t>
       </w:r>
     </w:p>
     <w:p>
@@ -1519,7 +1618,15 @@
         <w:pStyle w:val="Paragraphedeliste"/>
       </w:pPr>
       <w:r>
-        <w:t>T : Dans le jeu, les lasers seront représentés par le caractère «| ».</w:t>
+        <w:t>T : Dans le jeu, les lasers seront représentés par le caractère</w:t>
+      </w:r>
+      <w:proofErr w:type="gramStart"/>
+      <w:r>
+        <w:t xml:space="preserve"> «|</w:t>
+      </w:r>
+      <w:proofErr w:type="gramEnd"/>
+      <w:r>
+        <w:t> ».</w:t>
       </w:r>
     </w:p>
     <w:p>
@@ -1606,7 +1713,15 @@
         <w:pStyle w:val="Paragraphedeliste"/>
       </w:pPr>
       <w:r>
-        <w:t xml:space="preserve">T : Dans le jeu, les aliens se déplacent suivant le rythme d’un timer. </w:t>
+        <w:t xml:space="preserve">T : Dans le jeu, les aliens se déplacent suivant le rythme d’un </w:t>
+      </w:r>
+      <w:proofErr w:type="spellStart"/>
+      <w:r>
+        <w:t>timer</w:t>
+      </w:r>
+      <w:proofErr w:type="spellEnd"/>
+      <w:r>
+        <w:t xml:space="preserve">. </w:t>
       </w:r>
     </w:p>
     <w:p>
@@ -1675,7 +1790,15 @@
         </w:numPr>
       </w:pPr>
       <w:r>
-        <w:t xml:space="preserve">S : En tant que joueur, je veux une fenêtre de « game over » lorsque je perds ou que je quitte le jeu. </w:t>
+        <w:t xml:space="preserve">S : En tant que joueur, je veux une fenêtre de « </w:t>
+      </w:r>
+      <w:proofErr w:type="spellStart"/>
+      <w:r>
+        <w:t>game</w:t>
+      </w:r>
+      <w:proofErr w:type="spellEnd"/>
+      <w:r>
+        <w:t xml:space="preserve"> over » lorsque je perds ou que je quitte le jeu. </w:t>
       </w:r>
     </w:p>
     <w:p>
@@ -1683,7 +1806,15 @@
         <w:pStyle w:val="Paragraphedeliste"/>
       </w:pPr>
       <w:r>
-        <w:t xml:space="preserve">T : Dans le jeu ou dans la fenêtre de pause, lorsque je quitte, une fenêtre de « game over » apparait avec notre score et un petit message. </w:t>
+        <w:t xml:space="preserve">T : Dans le jeu ou dans la fenêtre de pause, lorsque je quitte, une fenêtre de « </w:t>
+      </w:r>
+      <w:proofErr w:type="spellStart"/>
+      <w:r>
+        <w:t>game</w:t>
+      </w:r>
+      <w:proofErr w:type="spellEnd"/>
+      <w:r>
+        <w:t xml:space="preserve"> over » apparait avec notre score et un petit message. </w:t>
       </w:r>
     </w:p>
     <w:p>
@@ -1691,7 +1822,15 @@
         <w:pStyle w:val="Paragraphedeliste"/>
       </w:pPr>
       <w:r>
-        <w:t xml:space="preserve">T : Dans le jeu, lorsque je n’ai plus de vie, une fenêtre de « game over » apparait avec notre score et un petit message. </w:t>
+        <w:t xml:space="preserve">T : Dans le jeu, lorsque je n’ai plus de vie, une fenêtre de « </w:t>
+      </w:r>
+      <w:proofErr w:type="spellStart"/>
+      <w:r>
+        <w:t>game</w:t>
+      </w:r>
+      <w:proofErr w:type="spellEnd"/>
+      <w:r>
+        <w:t xml:space="preserve"> over » apparait avec notre score et un petit message. </w:t>
       </w:r>
     </w:p>
     <w:p/>
@@ -1718,10 +1857,18 @@
         <w:pStyle w:val="Paragraphedeliste"/>
       </w:pPr>
       <w:r>
-        <w:t>T :</w:t>
-      </w:r>
-      <w:r>
-        <w:t xml:space="preserve">Dans le jeu, </w:t>
+        <w:t>T</w:t>
+      </w:r>
+      <w:proofErr w:type="gramStart"/>
+      <w:r>
+        <w:t> :</w:t>
+      </w:r>
+      <w:r>
+        <w:t>Dans</w:t>
+      </w:r>
+      <w:proofErr w:type="gramEnd"/>
+      <w:r>
+        <w:t xml:space="preserve"> le jeu, </w:t>
       </w:r>
       <w:r>
         <w:t>il y a</w:t>
@@ -1752,8 +1899,13 @@
       <w:pPr>
         <w:pStyle w:val="Paragraphedeliste"/>
       </w:pPr>
-      <w:r>
-        <w:t>vie. Dans le jeu, lorsque je mets un pseudo spécial sur le jeu mon nombre de vies passe à 5.</w:t>
+      <w:proofErr w:type="gramStart"/>
+      <w:r>
+        <w:t>vie</w:t>
+      </w:r>
+      <w:proofErr w:type="gramEnd"/>
+      <w:r>
+        <w:t>. Dans le jeu, lorsque je mets un pseudo spécial sur le jeu mon nombre de vies passe à 5.</w:t>
       </w:r>
     </w:p>
     <w:p/>
@@ -1905,7 +2057,23 @@
         </w:numPr>
       </w:pPr>
       <w:r>
-        <w:t xml:space="preserve">S : En tant que développeur, je veux faire un petit easter egg lors de la saisie du pseudo « Saul » </w:t>
+        <w:t xml:space="preserve">S : En tant que développeur, je veux faire un petit </w:t>
+      </w:r>
+      <w:proofErr w:type="spellStart"/>
+      <w:r>
+        <w:t>easter</w:t>
+      </w:r>
+      <w:proofErr w:type="spellEnd"/>
+      <w:r>
+        <w:t xml:space="preserve"> </w:t>
+      </w:r>
+      <w:proofErr w:type="spellStart"/>
+      <w:r>
+        <w:t>egg</w:t>
+      </w:r>
+      <w:proofErr w:type="spellEnd"/>
+      <w:r>
+        <w:t xml:space="preserve"> lors de la saisie du pseudo « Saul » </w:t>
       </w:r>
     </w:p>
     <w:p>
@@ -2916,7 +3084,15 @@
           </w:tcPr>
           <w:p>
             <w:r>
-              <w:t>Gameplay, Meilleurs scores, Avancée dans la partie, Qui est donc ce joueur ?, On Peut vraiment faire ça !!!, Que fait-il là ?</w:t>
+              <w:t xml:space="preserve">Gameplay, Meilleurs scores, Avancée dans la partie, Qui est donc ce </w:t>
+            </w:r>
+            <w:proofErr w:type="gramStart"/>
+            <w:r>
+              <w:t>joueur ?,</w:t>
+            </w:r>
+            <w:proofErr w:type="gramEnd"/>
+            <w:r>
+              <w:t xml:space="preserve"> On Peut vraiment faire ça !!!, Que fait-il là ?</w:t>
             </w:r>
           </w:p>
         </w:tc>
@@ -3095,8 +3271,26 @@
       <w:pPr>
         <w:ind w:left="432"/>
       </w:pPr>
-      <w:r>
-        <w:t>goRightTest() : vérifie que la variable positionX augmente bien de un pour permettre un déplacement vers la droite.</w:t>
+      <w:proofErr w:type="spellStart"/>
+      <w:proofErr w:type="gramStart"/>
+      <w:r>
+        <w:t>goRightTest</w:t>
+      </w:r>
+      <w:proofErr w:type="spellEnd"/>
+      <w:r>
+        <w:t>(</w:t>
+      </w:r>
+      <w:proofErr w:type="gramEnd"/>
+      <w:r>
+        <w:t xml:space="preserve">) : vérifie que la variable </w:t>
+      </w:r>
+      <w:proofErr w:type="spellStart"/>
+      <w:r>
+        <w:t>positionX</w:t>
+      </w:r>
+      <w:proofErr w:type="spellEnd"/>
+      <w:r>
+        <w:t xml:space="preserve"> augmente bien de un pour permettre un déplacement vers la droite.</w:t>
       </w:r>
     </w:p>
     <w:p>
@@ -3108,8 +3302,26 @@
       <w:pPr>
         <w:ind w:left="432"/>
       </w:pPr>
-      <w:r>
-        <w:t>goLeftTest() : vérifie que la variable positionX décrémente bien de un pour permettre un déplacement vers la gauche.</w:t>
+      <w:proofErr w:type="spellStart"/>
+      <w:proofErr w:type="gramStart"/>
+      <w:r>
+        <w:t>goLeftTest</w:t>
+      </w:r>
+      <w:proofErr w:type="spellEnd"/>
+      <w:r>
+        <w:t>(</w:t>
+      </w:r>
+      <w:proofErr w:type="gramEnd"/>
+      <w:r>
+        <w:t xml:space="preserve">) : vérifie que la variable </w:t>
+      </w:r>
+      <w:proofErr w:type="spellStart"/>
+      <w:r>
+        <w:t>positionX</w:t>
+      </w:r>
+      <w:proofErr w:type="spellEnd"/>
+      <w:r>
+        <w:t xml:space="preserve"> décrémente bien de un pour permettre un déplacement vers la gauche.</w:t>
       </w:r>
     </w:p>
     <w:p>
@@ -3121,8 +3333,21 @@
       <w:pPr>
         <w:ind w:left="432"/>
       </w:pPr>
-      <w:r>
-        <w:t>goLeftTest2() : vérifie que si la position est à 0 alors il y a un blocage et donc que PositionX ne décrémente pas.</w:t>
+      <w:proofErr w:type="gramStart"/>
+      <w:r>
+        <w:t>goLeftTest</w:t>
+      </w:r>
+      <w:proofErr w:type="gramEnd"/>
+      <w:r>
+        <w:t xml:space="preserve">2() : vérifie que si la position est à 0 alors il y a un blocage et donc que </w:t>
+      </w:r>
+      <w:proofErr w:type="spellStart"/>
+      <w:r>
+        <w:t>PositionX</w:t>
+      </w:r>
+      <w:proofErr w:type="spellEnd"/>
+      <w:r>
+        <w:t xml:space="preserve"> ne décrémente pas.</w:t>
       </w:r>
     </w:p>
     <w:p>
@@ -3134,8 +3359,26 @@
       <w:pPr>
         <w:ind w:left="432"/>
       </w:pPr>
-      <w:r>
-        <w:t xml:space="preserve">constructTest() : vérifie que tout les paramètres du constructeur sont justes. </w:t>
+      <w:proofErr w:type="spellStart"/>
+      <w:proofErr w:type="gramStart"/>
+      <w:r>
+        <w:t>constructTest</w:t>
+      </w:r>
+      <w:proofErr w:type="spellEnd"/>
+      <w:r>
+        <w:t>(</w:t>
+      </w:r>
+      <w:proofErr w:type="gramEnd"/>
+      <w:r>
+        <w:t xml:space="preserve">) : vérifie que </w:t>
+      </w:r>
+      <w:proofErr w:type="spellStart"/>
+      <w:r>
+        <w:t>tout</w:t>
+      </w:r>
+      <w:proofErr w:type="spellEnd"/>
+      <w:r>
+        <w:t xml:space="preserve"> les paramètres du constructeur sont justes. </w:t>
       </w:r>
     </w:p>
     <w:p/>
@@ -3179,13 +3422,23 @@
           <w:sz w:val="24"/>
         </w:rPr>
       </w:pPr>
+      <w:proofErr w:type="gramStart"/>
       <w:r>
         <w:rPr>
           <w:rFonts w:ascii="Arial" w:hAnsi="Arial" w:cs="Arial"/>
           <w:i/>
           <w:sz w:val="24"/>
         </w:rPr>
-        <w:t>le choix du matériel HW</w:t>
+        <w:t>le</w:t>
+      </w:r>
+      <w:proofErr w:type="gramEnd"/>
+      <w:r>
+        <w:rPr>
+          <w:rFonts w:ascii="Arial" w:hAnsi="Arial" w:cs="Arial"/>
+          <w:i/>
+          <w:sz w:val="24"/>
+        </w:rPr>
+        <w:t xml:space="preserve"> choix du matériel HW</w:t>
       </w:r>
     </w:p>
     <w:p>
@@ -3201,13 +3454,23 @@
           <w:sz w:val="24"/>
         </w:rPr>
       </w:pPr>
+      <w:proofErr w:type="gramStart"/>
       <w:r>
         <w:rPr>
           <w:rFonts w:ascii="Arial" w:hAnsi="Arial" w:cs="Arial"/>
           <w:i/>
           <w:sz w:val="24"/>
         </w:rPr>
-        <w:t xml:space="preserve">le choix des systèmes d'exploitation pour la réalisation </w:t>
+        <w:t>le</w:t>
+      </w:r>
+      <w:proofErr w:type="gramEnd"/>
+      <w:r>
+        <w:rPr>
+          <w:rFonts w:ascii="Arial" w:hAnsi="Arial" w:cs="Arial"/>
+          <w:i/>
+          <w:sz w:val="24"/>
+        </w:rPr>
+        <w:t xml:space="preserve"> choix des systèmes d'exploitation pour la réalisation </w:t>
       </w:r>
       <w:r>
         <w:rPr>
@@ -3240,13 +3503,23 @@
           <w:sz w:val="24"/>
         </w:rPr>
       </w:pPr>
+      <w:proofErr w:type="gramStart"/>
       <w:r>
         <w:rPr>
           <w:rFonts w:ascii="Arial" w:hAnsi="Arial" w:cs="Arial"/>
           <w:i/>
           <w:sz w:val="24"/>
         </w:rPr>
-        <w:t xml:space="preserve">le choix des outils logiciels pour la réalisation </w:t>
+        <w:t>le</w:t>
+      </w:r>
+      <w:proofErr w:type="gramEnd"/>
+      <w:r>
+        <w:rPr>
+          <w:rFonts w:ascii="Arial" w:hAnsi="Arial" w:cs="Arial"/>
+          <w:i/>
+          <w:sz w:val="24"/>
+        </w:rPr>
+        <w:t xml:space="preserve"> choix des outils logiciels pour la réalisation </w:t>
       </w:r>
       <w:r>
         <w:rPr>
@@ -3416,7 +3689,21 @@
         <w:rPr>
           <w:i/>
         </w:rPr>
-        <w:t xml:space="preserve">S'il reste encore des erreurs: </w:t>
+        <w:t xml:space="preserve">S'il reste encore des </w:t>
+      </w:r>
+      <w:proofErr w:type="gramStart"/>
+      <w:r>
+        <w:rPr>
+          <w:i/>
+        </w:rPr>
+        <w:t>erreurs:</w:t>
+      </w:r>
+      <w:proofErr w:type="gramEnd"/>
+      <w:r>
+        <w:rPr>
+          <w:i/>
+        </w:rPr>
+        <w:t xml:space="preserve"> </w:t>
       </w:r>
     </w:p>
     <w:p>
@@ -3586,8 +3873,18 @@
           <w:i/>
           <w:sz w:val="24"/>
         </w:rPr>
-        <w:t>Développez en tous cas les points suivants:</w:t>
-      </w:r>
+        <w:t xml:space="preserve">Développez en tous cas les points </w:t>
+      </w:r>
+      <w:proofErr w:type="gramStart"/>
+      <w:r>
+        <w:rPr>
+          <w:rFonts w:ascii="Arial" w:hAnsi="Arial" w:cs="Arial"/>
+          <w:i/>
+          <w:sz w:val="24"/>
+        </w:rPr>
+        <w:t>suivants:</w:t>
+      </w:r>
+      <w:proofErr w:type="gramEnd"/>
     </w:p>
     <w:p>
       <w:pPr>

</xml_diff>